<commit_message>
resume update and changes
</commit_message>
<xml_diff>
--- a/static/nick_brown_resume.docx
+++ b/static/nick_brown_resume.docx
@@ -1,6 +1,6 @@
 
 <file path=word/document.xml><?xml version="1.0" encoding="utf-8"?>
-<w:document xmlns:wpc="http://schemas.microsoft.com/office/word/2010/wordprocessingCanvas" xmlns:cx="http://schemas.microsoft.com/office/drawing/2014/chartex" xmlns:cx1="http://schemas.microsoft.com/office/drawing/2015/9/8/chartex" xmlns:cx2="http://schemas.microsoft.com/office/drawing/2015/10/21/chartex" xmlns:cx3="http://schemas.microsoft.com/office/drawing/2016/5/9/chartex" xmlns:cx4="http://schemas.microsoft.com/office/drawing/2016/5/10/chartex" xmlns:cx5="http://schemas.microsoft.com/office/drawing/2016/5/11/chartex" xmlns:cx6="http://schemas.microsoft.com/office/drawing/2016/5/12/chartex" xmlns:cx7="http://schemas.microsoft.com/office/drawing/2016/5/13/chartex" xmlns:cx8="http://schemas.microsoft.com/office/drawing/2016/5/14/chartex" xmlns:mc="http://schemas.openxmlformats.org/markup-compatibility/2006" xmlns:aink="http://schemas.microsoft.com/office/drawing/2016/ink" xmlns:am3d="http://schemas.microsoft.com/office/drawing/2017/model3d" xmlns:o="urn:schemas-microsoft-com:office:office" xmlns:oel="http://schemas.microsoft.com/office/2019/extlst" xmlns:r="http://schemas.openxmlformats.org/officeDocument/2006/relationships" xmlns:m="http://schemas.openxmlformats.org/officeDocument/2006/math" xmlns:v="urn:schemas-microsoft-com:vml" xmlns:wp14="http://schemas.microsoft.com/office/word/2010/wordprocessingDrawing" xmlns:wp="http://schemas.openxmlformats.org/drawingml/2006/wordprocessingDrawing" xmlns:w10="urn:schemas-microsoft-com:office:word" xmlns:w="http://schemas.openxmlformats.org/wordprocessingml/2006/main" xmlns:w14="http://schemas.microsoft.com/office/word/2010/wordml" xmlns:w15="http://schemas.microsoft.com/office/word/2012/wordml" xmlns:w16cex="http://schemas.microsoft.com/office/word/2018/wordml/cex" xmlns:w16cid="http://schemas.microsoft.com/office/word/2016/wordml/cid" xmlns:w16="http://schemas.microsoft.com/office/word/2018/wordml" xmlns:w16du="http://schemas.microsoft.com/office/word/2023/wordml/word16du" xmlns:w16sdtdh="http://schemas.microsoft.com/office/word/2020/wordml/sdtdatahash" xmlns:w16se="http://schemas.microsoft.com/office/word/2015/wordml/symex" xmlns:wpg="http://schemas.microsoft.com/office/word/2010/wordprocessingGroup" xmlns:wpi="http://schemas.microsoft.com/office/word/2010/wordprocessingInk" xmlns:wne="http://schemas.microsoft.com/office/word/2006/wordml" xmlns:wps="http://schemas.microsoft.com/office/word/2010/wordprocessingShape" mc:Ignorable="w14 w15 w16se w16cid w16 w16cex w16sdtdh w16du wp14">
+<w:document xmlns:wpc="http://schemas.microsoft.com/office/word/2010/wordprocessingCanvas" xmlns:cx="http://schemas.microsoft.com/office/drawing/2014/chartex" xmlns:cx1="http://schemas.microsoft.com/office/drawing/2015/9/8/chartex" xmlns:cx2="http://schemas.microsoft.com/office/drawing/2015/10/21/chartex" xmlns:cx3="http://schemas.microsoft.com/office/drawing/2016/5/9/chartex" xmlns:cx4="http://schemas.microsoft.com/office/drawing/2016/5/10/chartex" xmlns:cx5="http://schemas.microsoft.com/office/drawing/2016/5/11/chartex" xmlns:cx6="http://schemas.microsoft.com/office/drawing/2016/5/12/chartex" xmlns:cx7="http://schemas.microsoft.com/office/drawing/2016/5/13/chartex" xmlns:cx8="http://schemas.microsoft.com/office/drawing/2016/5/14/chartex" xmlns:mc="http://schemas.openxmlformats.org/markup-compatibility/2006" xmlns:aink="http://schemas.microsoft.com/office/drawing/2016/ink" xmlns:am3d="http://schemas.microsoft.com/office/drawing/2017/model3d" xmlns:o="urn:schemas-microsoft-com:office:office" xmlns:oel="http://schemas.microsoft.com/office/2019/extlst" xmlns:r="http://schemas.openxmlformats.org/officeDocument/2006/relationships" xmlns:m="http://schemas.openxmlformats.org/officeDocument/2006/math" xmlns:v="urn:schemas-microsoft-com:vml" xmlns:wp14="http://schemas.microsoft.com/office/word/2010/wordprocessingDrawing" xmlns:wp="http://schemas.openxmlformats.org/drawingml/2006/wordprocessingDrawing" xmlns:w10="urn:schemas-microsoft-com:office:word" xmlns:w="http://schemas.openxmlformats.org/wordprocessingml/2006/main" xmlns:w14="http://schemas.microsoft.com/office/word/2010/wordml" xmlns:w15="http://schemas.microsoft.com/office/word/2012/wordml" xmlns:w16cex="http://schemas.microsoft.com/office/word/2018/wordml/cex" xmlns:w16cid="http://schemas.microsoft.com/office/word/2016/wordml/cid" xmlns:w16="http://schemas.microsoft.com/office/word/2018/wordml" xmlns:w16du="http://schemas.microsoft.com/office/word/2023/wordml/word16du" xmlns:w16sdtdh="http://schemas.microsoft.com/office/word/2020/wordml/sdtdatahash" xmlns:w16sdtfl="http://schemas.microsoft.com/office/word/2024/wordml/sdtformatlock" xmlns:w16se="http://schemas.microsoft.com/office/word/2015/wordml/symex" xmlns:wpg="http://schemas.microsoft.com/office/word/2010/wordprocessingGroup" xmlns:wpi="http://schemas.microsoft.com/office/word/2010/wordprocessingInk" xmlns:wne="http://schemas.microsoft.com/office/word/2006/wordml" xmlns:wps="http://schemas.microsoft.com/office/word/2010/wordprocessingShape" mc:Ignorable="w14 w15 w16se w16cid w16 w16cex w16sdtdh w16sdtfl w16du wp14">
   <w:body>
     <w:tbl>
       <w:tblPr>
@@ -36,50 +36,92 @@
     <w:p>
       <w:pPr>
         <w:pStyle w:val="Contact"/>
-      </w:pPr>
-      <w:r>
+        <w:rPr>
+          <w:szCs w:val="20"/>
+        </w:rPr>
+      </w:pPr>
+      <w:r>
+        <w:rPr>
+          <w:color w:val="262626" w:themeColor="text1" w:themeTint="D9"/>
+          <w:szCs w:val="20"/>
+        </w:rPr>
         <w:t>Seattle, WA</w:t>
       </w:r>
       <w:r>
-        <w:t xml:space="preserve"> | </w:t>
-      </w:r>
-      <w:r>
-        <w:t>nick</w:t>
-      </w:r>
-      <w:r>
-        <w:t>@</w:t>
-      </w:r>
-      <w:r>
-        <w:t>altonimb.us</w:t>
-      </w:r>
-      <w:r>
+        <w:rPr>
+          <w:color w:val="262626" w:themeColor="text1" w:themeTint="D9"/>
+          <w:szCs w:val="20"/>
+        </w:rPr>
         <w:t xml:space="preserve"> | </w:t>
       </w:r>
       <w:hyperlink r:id="rId11" w:history="1">
         <w:r>
           <w:rPr>
             <w:rStyle w:val="Hyperlink"/>
+            <w:szCs w:val="20"/>
           </w:rPr>
-          <w:t>linkedin.com/in/</w:t>
+          <w:t>nick@altonimb.us</w:t>
         </w:r>
-        <w:proofErr w:type="spellStart"/>
-        <w:r>
-          <w:rPr>
-            <w:rStyle w:val="Hyperlink"/>
-          </w:rPr>
-          <w:t>nicholaspbrown</w:t>
-        </w:r>
-        <w:proofErr w:type="spellEnd"/>
       </w:hyperlink>
       <w:r>
-        <w:t xml:space="preserve"> | </w:t>
+        <w:rPr>
+          <w:color w:val="262626" w:themeColor="text1" w:themeTint="D9"/>
+          <w:szCs w:val="20"/>
+        </w:rPr>
+        <w:t xml:space="preserve"> |</w:t>
+      </w:r>
+      <w:r>
+        <w:rPr>
+          <w:color w:val="262626" w:themeColor="text1" w:themeTint="D9"/>
+          <w:szCs w:val="20"/>
+        </w:rPr>
+        <w:t xml:space="preserve"> </w:t>
       </w:r>
       <w:hyperlink r:id="rId12" w:history="1">
         <w:r>
           <w:rPr>
             <w:rStyle w:val="Hyperlink"/>
+            <w:szCs w:val="20"/>
+          </w:rPr>
+          <w:t>altonimb.us</w:t>
+        </w:r>
+      </w:hyperlink>
+      <w:r>
+        <w:rPr>
+          <w:color w:val="262626" w:themeColor="text1" w:themeTint="D9"/>
+          <w:szCs w:val="20"/>
+        </w:rPr>
+        <w:t xml:space="preserve"> </w:t>
+      </w:r>
+      <w:r>
+        <w:rPr>
+          <w:color w:val="262626" w:themeColor="text1" w:themeTint="D9"/>
+          <w:szCs w:val="20"/>
+        </w:rPr>
+        <w:t xml:space="preserve">| </w:t>
+      </w:r>
+      <w:hyperlink r:id="rId13" w:history="1">
+        <w:r>
+          <w:rPr>
+            <w:rStyle w:val="Hyperlink"/>
+            <w:szCs w:val="20"/>
+          </w:rPr>
+          <w:t>linkedin.com/in/nicholaspbrown</w:t>
+        </w:r>
+      </w:hyperlink>
+      <w:r>
+        <w:rPr>
+          <w:color w:val="262626" w:themeColor="text1" w:themeTint="D9"/>
+          <w:szCs w:val="20"/>
+        </w:rPr>
+        <w:t xml:space="preserve"> | </w:t>
+      </w:r>
+      <w:hyperlink r:id="rId14" w:history="1">
+        <w:r>
+          <w:rPr>
+            <w:rStyle w:val="Hyperlink"/>
             <w:rFonts w:ascii="Calibri" w:hAnsi="Calibri" w:cs="Calibri"/>
-            <w:sz w:val="22"/>
+            <w:szCs w:val="20"/>
           </w:rPr>
           <w:t>github.com/nonik0</w:t>
         </w:r>
@@ -88,86 +130,194 @@
     <w:p>
       <w:pPr>
         <w:pStyle w:val="Heading1"/>
-      </w:pPr>
-      <w:r>
-        <w:t>W</w:t>
-      </w:r>
-      <w:r>
-        <w:t xml:space="preserve">ork </w:t>
-      </w:r>
-      <w:r>
-        <w:t>Experience</w:t>
+        <w:keepNext w:val="0"/>
+        <w:keepLines w:val="0"/>
+        <w:spacing w:after="60"/>
+        <w:rPr>
+          <w:sz w:val="26"/>
+          <w:szCs w:val="26"/>
+        </w:rPr>
+      </w:pPr>
+      <w:r>
+        <w:rPr>
+          <w:sz w:val="26"/>
+          <w:szCs w:val="26"/>
+        </w:rPr>
+        <w:t>Professional Summary</w:t>
       </w:r>
     </w:p>
     <w:p>
       <w:pPr>
+        <w:pStyle w:val="ListBullet"/>
+        <w:tabs>
+          <w:tab w:val="clear" w:pos="216"/>
+        </w:tabs>
+        <w:spacing w:after="60"/>
+        <w:ind w:left="0" w:firstLine="0"/>
+        <w:rPr>
+          <w:sz w:val="21"/>
+          <w:szCs w:val="21"/>
+        </w:rPr>
+      </w:pPr>
+      <w:r>
+        <w:rPr>
+          <w:sz w:val="21"/>
+          <w:szCs w:val="21"/>
+        </w:rPr>
+        <w:t>Builder at heart, driven by curiosity and craft—from low-level firmware to cloud-scale systems. I thrive on understanding systems end-to-end and building with care at every layer, with a focus on security, reliability, and innovation. I’m especially drawn to technologies that challenge conventional models—decentralization, zero-knowledge proofs, emerging AI—and am seeking roles where I can bring meaningful value through evolving tools and ideas like Rust and blockchain.</w:t>
+      </w:r>
+    </w:p>
+    <w:p>
+      <w:pPr>
+        <w:pStyle w:val="Heading1"/>
+        <w:keepNext w:val="0"/>
+        <w:keepLines w:val="0"/>
+        <w:spacing w:after="60"/>
+        <w:rPr>
+          <w:sz w:val="26"/>
+          <w:szCs w:val="26"/>
+        </w:rPr>
+      </w:pPr>
+      <w:r>
+        <w:rPr>
+          <w:rFonts w:eastAsia="MS Mincho" w:hint="eastAsia"/>
+          <w:sz w:val="26"/>
+          <w:szCs w:val="26"/>
+        </w:rPr>
+        <w:t>Professional</w:t>
+      </w:r>
+      <w:r>
+        <w:rPr>
+          <w:sz w:val="26"/>
+          <w:szCs w:val="26"/>
+        </w:rPr>
+        <w:t xml:space="preserve"> </w:t>
+      </w:r>
+      <w:r>
+        <w:rPr>
+          <w:sz w:val="26"/>
+          <w:szCs w:val="26"/>
+        </w:rPr>
+        <w:t>Experience</w:t>
+      </w:r>
+    </w:p>
+    <w:p>
+      <w:pPr>
         <w:pStyle w:val="Heading2"/>
-      </w:pPr>
-      <w:r>
-        <w:t>Software Development Engineer</w:t>
-      </w:r>
-      <w:r>
+        <w:keepNext w:val="0"/>
+        <w:keepLines w:val="0"/>
+        <w:spacing w:after="60"/>
+        <w:rPr>
+          <w:rFonts w:eastAsia="MS Mincho"/>
+          <w:caps w:val="0"/>
+          <w:sz w:val="22"/>
+          <w:szCs w:val="22"/>
+        </w:rPr>
+      </w:pPr>
+      <w:r>
+        <w:rPr>
+          <w:rFonts w:eastAsia="MS Mincho"/>
+          <w:caps w:val="0"/>
+          <w:sz w:val="22"/>
+          <w:szCs w:val="22"/>
+        </w:rPr>
+        <w:t>O</w:t>
+      </w:r>
+      <w:r>
+        <w:rPr>
+          <w:rFonts w:eastAsia="MS Mincho" w:hint="eastAsia"/>
+          <w:caps w:val="0"/>
+          <w:sz w:val="22"/>
+          <w:szCs w:val="22"/>
+        </w:rPr>
+        <w:t>pen-</w:t>
+      </w:r>
+      <w:r>
+        <w:rPr>
+          <w:rFonts w:eastAsia="MS Mincho"/>
+          <w:caps w:val="0"/>
+          <w:sz w:val="22"/>
+          <w:szCs w:val="22"/>
+        </w:rPr>
+        <w:t>S</w:t>
+      </w:r>
+      <w:r>
+        <w:rPr>
+          <w:rFonts w:eastAsia="MS Mincho" w:hint="eastAsia"/>
+          <w:caps w:val="0"/>
+          <w:sz w:val="22"/>
+          <w:szCs w:val="22"/>
+        </w:rPr>
+        <w:t xml:space="preserve">ource </w:t>
+      </w:r>
+      <w:r>
+        <w:rPr>
+          <w:rFonts w:eastAsia="MS Mincho"/>
+          <w:caps w:val="0"/>
+          <w:sz w:val="22"/>
+          <w:szCs w:val="22"/>
+        </w:rPr>
+        <w:t>C</w:t>
+      </w:r>
+      <w:r>
+        <w:rPr>
+          <w:rFonts w:eastAsia="MS Mincho" w:hint="eastAsia"/>
+          <w:caps w:val="0"/>
+          <w:sz w:val="22"/>
+          <w:szCs w:val="22"/>
+        </w:rPr>
+        <w:t>ontributor</w:t>
+      </w:r>
+      <w:r>
+        <w:rPr>
+          <w:caps w:val="0"/>
+          <w:sz w:val="22"/>
+          <w:szCs w:val="22"/>
+        </w:rPr>
         <w:t xml:space="preserve"> | </w:t>
       </w:r>
       <w:r>
         <w:rPr>
-          <w:rPrChange w:id="0" w:author="Nick Brown" w:date="2024-10-11T12:34:00Z" w16du:dateUtc="2024-10-11T19:34:00Z">
-            <w:rPr>
-              <w:caps w:val="0"/>
-            </w:rPr>
-          </w:rPrChange>
-        </w:rPr>
-        <w:t xml:space="preserve">Microsoft Defender </w:t>
-      </w:r>
-      <w:ins w:id="1" w:author="Nick Brown" w:date="2024-10-11T12:34:00Z" w16du:dateUtc="2024-10-11T19:34:00Z">
-        <w:r>
-          <w:t>For</w:t>
-        </w:r>
-      </w:ins>
-      <w:del w:id="2" w:author="Nick Brown" w:date="2024-10-11T12:34:00Z" w16du:dateUtc="2024-10-11T19:34:00Z">
-        <w:r>
-          <w:rPr>
-            <w:caps w:val="0"/>
-          </w:rPr>
-          <w:delText>for</w:delText>
-        </w:r>
-      </w:del>
-      <w:r>
-        <w:rPr>
-          <w:rPrChange w:id="3" w:author="Nick Brown" w:date="2024-10-11T12:34:00Z" w16du:dateUtc="2024-10-11T19:34:00Z">
-            <w:rPr>
-              <w:caps w:val="0"/>
-            </w:rPr>
-          </w:rPrChange>
-        </w:rPr>
-        <w:t xml:space="preserve"> Cloud DevOps</w:t>
-      </w:r>
-      <w:r>
-        <w:t xml:space="preserve"> </w:t>
-      </w:r>
-      <w:r>
-        <w:t xml:space="preserve">| </w:t>
-      </w:r>
-      <w:r>
-        <w:t xml:space="preserve">September </w:t>
-      </w:r>
-      <w:r>
-        <w:t>20</w:t>
-      </w:r>
-      <w:r>
-        <w:t>23</w:t>
-      </w:r>
-      <w:r>
-        <w:t xml:space="preserve"> </w:t>
-      </w:r>
-      <w:r>
-        <w:t>–</w:t>
-      </w:r>
-      <w:r>
-        <w:t xml:space="preserve"> </w:t>
-      </w:r>
-      <w:r>
-        <w:t>April 2024</w:t>
+          <w:rFonts w:eastAsia="MS Mincho"/>
+          <w:caps w:val="0"/>
+          <w:sz w:val="22"/>
+          <w:szCs w:val="22"/>
+        </w:rPr>
+        <w:t>April</w:t>
+      </w:r>
+      <w:r>
+        <w:rPr>
+          <w:caps w:val="0"/>
+          <w:sz w:val="22"/>
+          <w:szCs w:val="22"/>
+        </w:rPr>
+        <w:t xml:space="preserve"> 202</w:t>
+      </w:r>
+      <w:r>
+        <w:rPr>
+          <w:rFonts w:eastAsia="MS Mincho" w:hint="eastAsia"/>
+          <w:caps w:val="0"/>
+          <w:sz w:val="22"/>
+          <w:szCs w:val="22"/>
+        </w:rPr>
+        <w:t>4</w:t>
+      </w:r>
+      <w:r>
+        <w:rPr>
+          <w:caps w:val="0"/>
+          <w:sz w:val="22"/>
+          <w:szCs w:val="22"/>
+        </w:rPr>
+        <w:t xml:space="preserve"> – </w:t>
+      </w:r>
+      <w:r>
+        <w:rPr>
+          <w:rFonts w:eastAsia="MS Mincho"/>
+          <w:caps w:val="0"/>
+          <w:sz w:val="22"/>
+          <w:szCs w:val="22"/>
+        </w:rPr>
+        <w:t>Present</w:t>
       </w:r>
     </w:p>
     <w:p>
@@ -177,17 +327,35 @@
           <w:ilvl w:val="0"/>
           <w:numId w:val="21"/>
         </w:numPr>
-      </w:pPr>
-      <w:r>
-        <w:t xml:space="preserve">Developed and maintained Security DevOps CLI used to automate a variety of static analysis security tools (e.g. </w:t>
-      </w:r>
-      <w:proofErr w:type="spellStart"/>
-      <w:r>
-        <w:t>Terrascan</w:t>
-      </w:r>
-      <w:proofErr w:type="spellEnd"/>
-      <w:r>
-        <w:t>, Template Analyzer, etc.), enhancing the security evaluation pipeline for all Azure releases and customers.</w:t>
+        <w:spacing w:after="60"/>
+        <w:rPr>
+          <w:sz w:val="21"/>
+          <w:szCs w:val="21"/>
+        </w:rPr>
+      </w:pPr>
+      <w:r>
+        <w:rPr>
+          <w:rFonts w:eastAsia="MS Mincho" w:hint="eastAsia"/>
+          <w:sz w:val="21"/>
+          <w:szCs w:val="21"/>
+        </w:rPr>
+        <w:t xml:space="preserve">Expanded hardware/product design capabilities through </w:t>
+      </w:r>
+      <w:r>
+        <w:rPr>
+          <w:rFonts w:eastAsia="MS Mincho" w:hint="eastAsia"/>
+          <w:sz w:val="21"/>
+          <w:szCs w:val="21"/>
+        </w:rPr>
+        <w:t>e</w:t>
+      </w:r>
+      <w:r>
+        <w:rPr>
+          <w:rFonts w:eastAsia="MS Mincho" w:hint="eastAsia"/>
+          <w:sz w:val="21"/>
+          <w:szCs w:val="21"/>
+        </w:rPr>
+        <w:t>lectronics projects, circuit design/layout</w:t>
       </w:r>
     </w:p>
     <w:p>
@@ -197,106 +365,35 @@
           <w:ilvl w:val="0"/>
           <w:numId w:val="21"/>
         </w:numPr>
-      </w:pPr>
-      <w:r>
-        <w:t>O</w:t>
-      </w:r>
-      <w:r>
-        <w:t xml:space="preserve">wned and </w:t>
-      </w:r>
-      <w:r>
-        <w:t xml:space="preserve">maintained </w:t>
-      </w:r>
-      <w:r>
-        <w:t xml:space="preserve">the </w:t>
-      </w:r>
-      <w:proofErr w:type="gramStart"/>
-      <w:r>
-        <w:t>open-source</w:t>
-      </w:r>
-      <w:proofErr w:type="gramEnd"/>
-      <w:r>
-        <w:t xml:space="preserve"> </w:t>
-      </w:r>
-      <w:hyperlink r:id="rId13" w:history="1">
-        <w:r>
-          <w:rPr>
-            <w:rStyle w:val="Hyperlink"/>
-          </w:rPr>
-          <w:t>Template Analyzer static analysis tool</w:t>
-        </w:r>
-      </w:hyperlink>
-      <w:r>
-        <w:t xml:space="preserve">, which scans ARM and Bicep templates for security issues. </w:t>
-      </w:r>
-      <w:r>
-        <w:t>Designed and implemented</w:t>
-      </w:r>
-      <w:r>
-        <w:t xml:space="preserve"> many key features for </w:t>
-      </w:r>
-      <w:r>
-        <w:t>tool, primary</w:t>
-      </w:r>
-      <w:r>
-        <w:t xml:space="preserve"> bicep </w:t>
-      </w:r>
-      <w:r>
-        <w:t xml:space="preserve">language </w:t>
-      </w:r>
-      <w:r>
-        <w:t>support</w:t>
-      </w:r>
-      <w:r>
-        <w:t>, which also required</w:t>
-      </w:r>
-      <w:r>
-        <w:t xml:space="preserve"> designing and implementing </w:t>
-      </w:r>
-      <w:r>
-        <w:rPr>
-          <w:rFonts w:ascii="Calibri" w:hAnsi="Calibri" w:cs="Calibri"/>
-        </w:rPr>
-        <w:t xml:space="preserve">source code mapping </w:t>
-      </w:r>
-      <w:r>
-        <w:rPr>
-          <w:rFonts w:ascii="Calibri" w:hAnsi="Calibri" w:cs="Calibri"/>
-        </w:rPr>
-        <w:t>for</w:t>
-      </w:r>
-      <w:r>
-        <w:rPr>
-          <w:rFonts w:ascii="Calibri" w:hAnsi="Calibri" w:cs="Calibri"/>
-        </w:rPr>
-        <w:t xml:space="preserve"> </w:t>
-      </w:r>
-      <w:hyperlink r:id="rId14" w:history="1">
-        <w:r>
-          <w:rPr>
-            <w:rStyle w:val="Hyperlink"/>
-            <w:rFonts w:ascii="Calibri" w:hAnsi="Calibri" w:cs="Calibri"/>
-          </w:rPr>
-          <w:t>Azure's bicep language</w:t>
-        </w:r>
-      </w:hyperlink>
-      <w:r>
-        <w:rPr>
-          <w:rFonts w:ascii="Calibri" w:hAnsi="Calibri" w:cs="Calibri"/>
-        </w:rPr>
-        <w:t xml:space="preserve"> for improved integration with Template Analyze</w:t>
-      </w:r>
-      <w:r>
-        <w:rPr>
-          <w:rFonts w:ascii="Calibri" w:hAnsi="Calibri" w:cs="Calibri"/>
-        </w:rPr>
-        <w:t>r</w:t>
-      </w:r>
-      <w:r>
-        <w:rPr>
-          <w:rFonts w:ascii="Calibri" w:hAnsi="Calibri" w:cs="Calibri"/>
-        </w:rPr>
-        <w:t>.</w:t>
+        <w:spacing w:after="60"/>
+        <w:rPr>
+          <w:sz w:val="21"/>
+          <w:szCs w:val="21"/>
+        </w:rPr>
+      </w:pPr>
+      <w:r>
+        <w:rPr>
+          <w:rFonts w:eastAsia="MS Mincho"/>
+          <w:sz w:val="21"/>
+          <w:szCs w:val="21"/>
+        </w:rPr>
+        <w:t>Built Rust proficiency by developing firmware for personal projects and contributing to open-source</w:t>
+      </w:r>
+      <w:r>
+        <w:rPr>
+          <w:rFonts w:eastAsia="MS Mincho" w:hint="eastAsia"/>
+          <w:sz w:val="21"/>
+          <w:szCs w:val="21"/>
+        </w:rPr>
+        <w:t xml:space="preserve"> projects</w:t>
+      </w:r>
+      <w:r>
+        <w:rPr>
+          <w:rFonts w:eastAsia="MS Mincho"/>
+          <w:sz w:val="21"/>
+          <w:szCs w:val="21"/>
+        </w:rPr>
+        <w:t xml:space="preserve"> in the Rust community.</w:t>
       </w:r>
     </w:p>
     <w:p>
@@ -306,71 +403,212 @@
           <w:ilvl w:val="0"/>
           <w:numId w:val="21"/>
         </w:numPr>
-      </w:pPr>
-      <w:r>
-        <w:t>Redesigned release pipeline and automated repackaging</w:t>
-      </w:r>
-      <w:r>
-        <w:t xml:space="preserve"> dependencies to eliminate single points of failure (SPOF) from the static analysis tool pipeline, enhancing </w:t>
-      </w:r>
-      <w:r>
-        <w:t>release pipeline</w:t>
-      </w:r>
-      <w:r>
-        <w:t xml:space="preserve"> reliability</w:t>
-      </w:r>
-      <w:r>
-        <w:t xml:space="preserve"> for all customers.</w:t>
+        <w:spacing w:after="60"/>
+        <w:rPr>
+          <w:sz w:val="21"/>
+          <w:szCs w:val="21"/>
+        </w:rPr>
+      </w:pPr>
+      <w:r>
+        <w:rPr>
+          <w:sz w:val="21"/>
+          <w:szCs w:val="21"/>
+        </w:rPr>
+        <w:t>Focused on skill development in emerging technologies aligned with decentralized systems and blockchain ecosystems</w:t>
       </w:r>
     </w:p>
     <w:p>
       <w:pPr>
+        <w:pStyle w:val="ListBullet"/>
+        <w:tabs>
+          <w:tab w:val="clear" w:pos="216"/>
+        </w:tabs>
+        <w:spacing w:after="60"/>
+        <w:rPr>
+          <w:sz w:val="21"/>
+          <w:szCs w:val="21"/>
+        </w:rPr>
+      </w:pPr>
+    </w:p>
+    <w:p>
+      <w:pPr>
+        <w:pStyle w:val="ListBullet"/>
+        <w:tabs>
+          <w:tab w:val="clear" w:pos="216"/>
+        </w:tabs>
+        <w:spacing w:after="60"/>
+        <w:ind w:left="0" w:firstLine="0"/>
+        <w:rPr>
+          <w:rFonts w:asciiTheme="majorHAnsi" w:hAnsiTheme="majorHAnsi"/>
+          <w:b/>
+          <w:bCs/>
+          <w:color w:val="262626" w:themeColor="text1" w:themeTint="D9"/>
+          <w:sz w:val="23"/>
+          <w:szCs w:val="23"/>
+        </w:rPr>
+      </w:pPr>
+      <w:r>
+        <w:rPr>
+          <w:rFonts w:asciiTheme="majorHAnsi" w:hAnsiTheme="majorHAnsi"/>
+          <w:b/>
+          <w:bCs/>
+          <w:color w:val="262626" w:themeColor="text1" w:themeTint="D9"/>
+          <w:sz w:val="23"/>
+          <w:szCs w:val="23"/>
+        </w:rPr>
+        <w:t>Microsoft</w:t>
+      </w:r>
+      <w:r>
+        <w:rPr>
+          <w:rFonts w:asciiTheme="majorHAnsi" w:hAnsiTheme="majorHAnsi"/>
+          <w:b/>
+          <w:bCs/>
+          <w:color w:val="262626" w:themeColor="text1" w:themeTint="D9"/>
+          <w:sz w:val="23"/>
+          <w:szCs w:val="23"/>
+        </w:rPr>
+        <w:t xml:space="preserve"> | Redmond, WA | 15 Years</w:t>
+      </w:r>
+    </w:p>
+    <w:p>
+      <w:pPr>
         <w:pStyle w:val="Heading2"/>
-      </w:pPr>
-      <w:r>
-        <w:t>Security Software Engineer</w:t>
-      </w:r>
-      <w:r>
+        <w:keepNext w:val="0"/>
+        <w:keepLines w:val="0"/>
+        <w:spacing w:after="60"/>
+        <w:rPr>
+          <w:caps w:val="0"/>
+          <w:sz w:val="21"/>
+          <w:szCs w:val="21"/>
+        </w:rPr>
+      </w:pPr>
+      <w:r>
+        <w:rPr>
+          <w:caps w:val="0"/>
+          <w:sz w:val="21"/>
+          <w:szCs w:val="21"/>
+        </w:rPr>
+        <w:t>Software Development Engineer</w:t>
+      </w:r>
+      <w:r>
+        <w:rPr>
+          <w:caps w:val="0"/>
+          <w:sz w:val="21"/>
+          <w:szCs w:val="21"/>
+        </w:rPr>
+        <w:t xml:space="preserve"> | </w:t>
+      </w:r>
+      <w:r>
+        <w:rPr>
+          <w:caps w:val="0"/>
+          <w:sz w:val="21"/>
+          <w:szCs w:val="21"/>
+        </w:rPr>
+        <w:t>D</w:t>
+      </w:r>
+      <w:r>
+        <w:rPr>
+          <w:caps w:val="0"/>
+          <w:sz w:val="21"/>
+          <w:szCs w:val="21"/>
+        </w:rPr>
+        <w:t xml:space="preserve">efender </w:t>
+      </w:r>
+      <w:r>
+        <w:rPr>
+          <w:caps w:val="0"/>
+          <w:sz w:val="21"/>
+          <w:szCs w:val="21"/>
+        </w:rPr>
+        <w:t>f</w:t>
+      </w:r>
+      <w:r>
+        <w:rPr>
+          <w:caps w:val="0"/>
+          <w:sz w:val="21"/>
+          <w:szCs w:val="21"/>
+        </w:rPr>
+        <w:t>or</w:t>
+      </w:r>
+      <w:r>
+        <w:rPr>
+          <w:caps w:val="0"/>
+          <w:sz w:val="21"/>
+          <w:szCs w:val="21"/>
+        </w:rPr>
+        <w:t xml:space="preserve"> Cloud DevOps</w:t>
+      </w:r>
+      <w:r>
+        <w:rPr>
+          <w:caps w:val="0"/>
+          <w:sz w:val="21"/>
+          <w:szCs w:val="21"/>
+        </w:rPr>
         <w:t xml:space="preserve"> </w:t>
       </w:r>
       <w:r>
+        <w:rPr>
+          <w:caps w:val="0"/>
+          <w:sz w:val="21"/>
+          <w:szCs w:val="21"/>
+        </w:rPr>
         <w:t xml:space="preserve">| </w:t>
       </w:r>
       <w:r>
-        <w:t>Microsoft C+AI SecUrity Green Team</w:t>
-      </w:r>
-      <w:r>
+        <w:rPr>
+          <w:caps w:val="0"/>
+          <w:sz w:val="21"/>
+          <w:szCs w:val="21"/>
+        </w:rPr>
+        <w:t xml:space="preserve">September </w:t>
+      </w:r>
+      <w:r>
+        <w:rPr>
+          <w:caps w:val="0"/>
+          <w:sz w:val="21"/>
+          <w:szCs w:val="21"/>
+        </w:rPr>
+        <w:t>20</w:t>
+      </w:r>
+      <w:r>
+        <w:rPr>
+          <w:caps w:val="0"/>
+          <w:sz w:val="21"/>
+          <w:szCs w:val="21"/>
+        </w:rPr>
+        <w:t>23</w:t>
+      </w:r>
+      <w:r>
+        <w:rPr>
+          <w:caps w:val="0"/>
+          <w:sz w:val="21"/>
+          <w:szCs w:val="21"/>
+        </w:rPr>
         <w:t xml:space="preserve"> </w:t>
       </w:r>
       <w:r>
-        <w:t xml:space="preserve">| </w:t>
-      </w:r>
-      <w:r>
-        <w:t>April</w:t>
-      </w:r>
-      <w:r>
+        <w:rPr>
+          <w:caps w:val="0"/>
+          <w:sz w:val="21"/>
+          <w:szCs w:val="21"/>
+        </w:rPr>
+        <w:t>–</w:t>
+      </w:r>
+      <w:r>
+        <w:rPr>
+          <w:caps w:val="0"/>
+          <w:sz w:val="21"/>
+          <w:szCs w:val="21"/>
+        </w:rPr>
         <w:t xml:space="preserve"> </w:t>
       </w:r>
       <w:r>
-        <w:t>2016</w:t>
-      </w:r>
-      <w:r>
-        <w:t xml:space="preserve"> </w:t>
-      </w:r>
-      <w:r>
-        <w:t>–</w:t>
-      </w:r>
-      <w:r>
-        <w:t xml:space="preserve"> </w:t>
-      </w:r>
-      <w:r>
-        <w:t>SEPTEMBER</w:t>
-      </w:r>
-      <w:r>
-        <w:t xml:space="preserve"> </w:t>
-      </w:r>
-      <w:r>
-        <w:t>2023</w:t>
+        <w:rPr>
+          <w:caps w:val="0"/>
+          <w:sz w:val="21"/>
+          <w:szCs w:val="21"/>
+        </w:rPr>
+        <w:t>April 2024</w:t>
       </w:r>
     </w:p>
     <w:p>
@@ -380,21 +618,18 @@
           <w:ilvl w:val="0"/>
           <w:numId w:val="21"/>
         </w:numPr>
-      </w:pPr>
-      <w:r>
-        <w:t>Founding member of a new security team</w:t>
-      </w:r>
-      <w:r>
-        <w:t xml:space="preserve"> paradigm</w:t>
-      </w:r>
-      <w:r>
-        <w:t xml:space="preserve"> focused on</w:t>
-      </w:r>
-      <w:r>
-        <w:t xml:space="preserve"> addressing</w:t>
-      </w:r>
-      <w:r>
-        <w:t xml:space="preserve"> systemic security issues, leading to the development of innovative solutions.</w:t>
+        <w:spacing w:after="60"/>
+        <w:rPr>
+          <w:sz w:val="21"/>
+          <w:szCs w:val="21"/>
+        </w:rPr>
+      </w:pPr>
+      <w:r>
+        <w:rPr>
+          <w:sz w:val="21"/>
+          <w:szCs w:val="21"/>
+        </w:rPr>
+        <w:t>Improved security evaluation pipelines for Azure and customers by developing and maintaining Security DevOps CLI tooling and workflows.</w:t>
       </w:r>
     </w:p>
     <w:p>
@@ -404,204 +639,51 @@
           <w:ilvl w:val="0"/>
           <w:numId w:val="21"/>
         </w:numPr>
-      </w:pPr>
-      <w:r>
-        <w:t>Primary owner and maintainer of</w:t>
-      </w:r>
-      <w:r>
-        <w:t xml:space="preserve"> the popular </w:t>
-      </w:r>
-      <w:hyperlink r:id="rId15" w:history="1">
-        <w:r>
-          <w:rPr>
-            <w:rStyle w:val="Hyperlink"/>
-          </w:rPr>
-          <w:t xml:space="preserve">open-source </w:t>
-        </w:r>
-        <w:proofErr w:type="spellStart"/>
-        <w:r>
-          <w:rPr>
-            <w:rStyle w:val="Hyperlink"/>
-          </w:rPr>
-          <w:t>AppAuthentication</w:t>
-        </w:r>
-        <w:proofErr w:type="spellEnd"/>
-        <w:r>
-          <w:rPr>
-            <w:rStyle w:val="Hyperlink"/>
-          </w:rPr>
-          <w:t xml:space="preserve"> library</w:t>
-        </w:r>
-      </w:hyperlink>
-      <w:r>
-        <w:t xml:space="preserve"> that simplified development by managing identity and credentials automatically, with</w:t>
-      </w:r>
-      <w:hyperlink r:id="rId16" w:history="1">
-        <w:r>
-          <w:rPr>
-            <w:rStyle w:val="Hyperlink"/>
-          </w:rPr>
-          <w:t xml:space="preserve"> 2</w:t>
-        </w:r>
-        <w:r>
-          <w:rPr>
-            <w:rStyle w:val="Hyperlink"/>
-          </w:rPr>
-          <w:t>50</w:t>
-        </w:r>
-        <w:r>
-          <w:rPr>
-            <w:rStyle w:val="Hyperlink"/>
-          </w:rPr>
-          <w:t>M</w:t>
-        </w:r>
-        <w:r>
-          <w:rPr>
-            <w:rStyle w:val="Hyperlink"/>
-          </w:rPr>
-          <w:t>+</w:t>
-        </w:r>
-        <w:r>
-          <w:rPr>
-            <w:rStyle w:val="Hyperlink"/>
-          </w:rPr>
-          <w:t xml:space="preserve"> total downloads</w:t>
-        </w:r>
-      </w:hyperlink>
-      <w:r>
-        <w:t xml:space="preserve"> over its lifetime.</w:t>
-      </w:r>
-      <w:r>
-        <w:fldChar w:fldCharType="begin"/>
-      </w:r>
-      <w:r>
-        <w:instrText>HYPERLINK "https://github.com/Azure/azure-sdk-for-net/tree/53e2f0b1f95ea712c407bdc616f3506d1477f914/sdk/mgmtcommon/AppAuthentication" \h</w:instrText>
-      </w:r>
-      <w:r>
-        <w:fldChar w:fldCharType="separate"/>
-      </w:r>
-      <w:r>
-        <w:rPr>
-          <w:rPrChange w:id="4" w:author="Nick Brown" w:date="2024-10-11T12:34:00Z" w16du:dateUtc="2024-10-11T19:34:00Z">
-            <w:rPr>
-              <w:rStyle w:val="Hyperlink"/>
-              <w:rFonts w:ascii="Calibri" w:hAnsi="Calibri" w:cs="Calibri"/>
-            </w:rPr>
-          </w:rPrChange>
-        </w:rPr>
-        <w:fldChar w:fldCharType="end"/>
-      </w:r>
-      <w:r>
-        <w:rPr>
-          <w:rFonts w:ascii="Calibri" w:hAnsi="Calibri" w:cs="Calibri"/>
-        </w:rPr>
-        <w:t xml:space="preserve"> Designed and implemented many integral features</w:t>
-      </w:r>
-      <w:r>
-        <w:rPr>
-          <w:rFonts w:ascii="Calibri" w:hAnsi="Calibri" w:cs="Calibri"/>
-        </w:rPr>
-        <w:t xml:space="preserve"> that simplified </w:t>
-      </w:r>
-      <w:r>
-        <w:rPr>
-          <w:rFonts w:ascii="Calibri" w:hAnsi="Calibri" w:cs="Calibri"/>
-        </w:rPr>
-        <w:t>identity/key management for new and existing application</w:t>
-      </w:r>
-      <w:r>
-        <w:rPr>
-          <w:rFonts w:ascii="Calibri" w:hAnsi="Calibri" w:cs="Calibri"/>
-        </w:rPr>
-        <w:t>s</w:t>
-      </w:r>
-      <w:r>
-        <w:rPr>
-          <w:rFonts w:ascii="Calibri" w:hAnsi="Calibri" w:cs="Calibri"/>
-        </w:rPr>
-        <w:t>, often with no code changes needed.</w:t>
-      </w:r>
-      <w:r>
-        <w:rPr>
-          <w:rFonts w:ascii="Calibri" w:hAnsi="Calibri" w:cs="Calibri"/>
+        <w:spacing w:after="60"/>
+        <w:rPr>
+          <w:sz w:val="21"/>
+          <w:szCs w:val="21"/>
+        </w:rPr>
+      </w:pPr>
+      <w:r>
+        <w:rPr>
+          <w:sz w:val="21"/>
+          <w:szCs w:val="21"/>
+        </w:rPr>
+        <w:t>Owned and advanced the open-source Template Analyzer</w:t>
+      </w:r>
+      <w:r>
+        <w:rPr>
+          <w:rFonts w:eastAsia="MS Mincho" w:hint="eastAsia"/>
+          <w:sz w:val="21"/>
+          <w:szCs w:val="21"/>
         </w:rPr>
         <w:t xml:space="preserve"> </w:t>
       </w:r>
-      <w:r>
-        <w:rPr>
-          <w:rFonts w:ascii="Calibri" w:hAnsi="Calibri" w:cs="Calibri"/>
-        </w:rPr>
-        <w:t xml:space="preserve">Sole driver to successfully </w:t>
-      </w:r>
-      <w:r>
-        <w:rPr>
-          <w:rFonts w:ascii="Calibri" w:hAnsi="Calibri" w:cs="Calibri"/>
-        </w:rPr>
-        <w:t>migrate</w:t>
-      </w:r>
-      <w:r>
-        <w:rPr>
-          <w:rFonts w:ascii="Calibri" w:hAnsi="Calibri" w:cs="Calibri"/>
-        </w:rPr>
-        <w:t xml:space="preserve">/transition all scenarios to new </w:t>
-      </w:r>
       <w:proofErr w:type="spellStart"/>
       <w:r>
         <w:rPr>
-          <w:rFonts w:ascii="Calibri" w:hAnsi="Calibri" w:cs="Calibri"/>
-        </w:rPr>
-        <w:t>Azure.Identity</w:t>
+          <w:rFonts w:eastAsia="MS Mincho" w:hint="eastAsia"/>
+          <w:sz w:val="21"/>
+          <w:szCs w:val="21"/>
+        </w:rPr>
+        <w:t>IaC</w:t>
       </w:r>
       <w:proofErr w:type="spellEnd"/>
       <w:r>
         <w:rPr>
-          <w:rFonts w:ascii="Calibri" w:hAnsi="Calibri" w:cs="Calibri"/>
-        </w:rPr>
-        <w:t xml:space="preserve"> library with dedicated team. Primary contact and </w:t>
-      </w:r>
-      <w:proofErr w:type="gramStart"/>
-      <w:r>
-        <w:rPr>
-          <w:rFonts w:ascii="Calibri" w:hAnsi="Calibri" w:cs="Calibri"/>
-        </w:rPr>
-        <w:t>communicator</w:t>
-      </w:r>
-      <w:proofErr w:type="gramEnd"/>
-      <w:r>
-        <w:rPr>
-          <w:rFonts w:ascii="Calibri" w:hAnsi="Calibri" w:cs="Calibri"/>
-        </w:rPr>
-        <w:t xml:space="preserve"> </w:t>
-      </w:r>
-      <w:r>
-        <w:rPr>
-          <w:rFonts w:ascii="Calibri" w:hAnsi="Calibri" w:cs="Calibri"/>
-        </w:rPr>
-        <w:t>with customers</w:t>
-      </w:r>
-      <w:r>
-        <w:rPr>
-          <w:rFonts w:ascii="Calibri" w:hAnsi="Calibri" w:cs="Calibri"/>
-        </w:rPr>
-        <w:t xml:space="preserve"> over lifetime. S</w:t>
-      </w:r>
-      <w:r>
-        <w:rPr>
-          <w:rFonts w:ascii="Calibri" w:hAnsi="Calibri" w:cs="Calibri"/>
-        </w:rPr>
-        <w:t>uccessfully deprecate</w:t>
-      </w:r>
-      <w:r>
-        <w:rPr>
-          <w:rFonts w:ascii="Calibri" w:hAnsi="Calibri" w:cs="Calibri"/>
-        </w:rPr>
-        <w:t>d</w:t>
-      </w:r>
-      <w:r>
-        <w:rPr>
-          <w:rFonts w:ascii="Calibri" w:hAnsi="Calibri" w:cs="Calibri"/>
-        </w:rPr>
-        <w:t xml:space="preserve"> with minimal developer impact.</w:t>
+          <w:rFonts w:eastAsia="MS Mincho" w:hint="eastAsia"/>
+          <w:sz w:val="21"/>
+          <w:szCs w:val="21"/>
+        </w:rPr>
+        <w:t xml:space="preserve"> static analysis</w:t>
+      </w:r>
+      <w:r>
+        <w:rPr>
+          <w:sz w:val="21"/>
+          <w:szCs w:val="21"/>
+        </w:rPr>
+        <w:t xml:space="preserve"> tool, delivering major features like full Bicep support and source mapping integration.</w:t>
       </w:r>
     </w:p>
     <w:p>
@@ -611,51 +693,167 @@
           <w:ilvl w:val="0"/>
           <w:numId w:val="21"/>
         </w:numPr>
-      </w:pPr>
-      <w:r>
-        <w:t>Crea</w:t>
-      </w:r>
-      <w:r>
-        <w:t>ted a scalable workflow</w:t>
-      </w:r>
-      <w:r>
+        <w:spacing w:after="60"/>
+        <w:rPr>
+          <w:sz w:val="21"/>
+          <w:szCs w:val="21"/>
+        </w:rPr>
+      </w:pPr>
+      <w:r>
+        <w:rPr>
+          <w:sz w:val="21"/>
+          <w:szCs w:val="21"/>
+        </w:rPr>
+        <w:t>Improved security reliability for Azure and customers by redesigning DevOps pipelines and dependency packaging to eliminate single points of failure in key downstream workflows.</w:t>
+      </w:r>
+    </w:p>
+    <w:p>
+      <w:pPr>
+        <w:pStyle w:val="Heading2"/>
+        <w:keepNext w:val="0"/>
+        <w:keepLines w:val="0"/>
+        <w:spacing w:after="60"/>
+        <w:rPr>
+          <w:caps w:val="0"/>
+          <w:sz w:val="21"/>
+          <w:szCs w:val="21"/>
+        </w:rPr>
+      </w:pPr>
+      <w:r>
+        <w:rPr>
+          <w:caps w:val="0"/>
+          <w:sz w:val="21"/>
+          <w:szCs w:val="21"/>
+        </w:rPr>
+        <w:t>Security Software Engineer</w:t>
+      </w:r>
+      <w:r>
+        <w:rPr>
+          <w:caps w:val="0"/>
+          <w:sz w:val="21"/>
+          <w:szCs w:val="21"/>
+        </w:rPr>
         <w:t xml:space="preserve"> </w:t>
       </w:r>
       <w:r>
-        <w:t>using Azure Durable Functions</w:t>
-      </w:r>
-      <w:r>
+        <w:rPr>
+          <w:caps w:val="0"/>
+          <w:sz w:val="21"/>
+          <w:szCs w:val="21"/>
+        </w:rPr>
+        <w:t xml:space="preserve">| </w:t>
+      </w:r>
+      <w:r>
+        <w:rPr>
+          <w:caps w:val="0"/>
+          <w:sz w:val="21"/>
+          <w:szCs w:val="21"/>
+        </w:rPr>
+        <w:t xml:space="preserve">C+AI </w:t>
+      </w:r>
+      <w:r>
+        <w:rPr>
+          <w:caps w:val="0"/>
+          <w:sz w:val="21"/>
+          <w:szCs w:val="21"/>
+        </w:rPr>
+        <w:t>Security</w:t>
+      </w:r>
+      <w:r>
+        <w:rPr>
+          <w:caps w:val="0"/>
+          <w:sz w:val="21"/>
+          <w:szCs w:val="21"/>
+        </w:rPr>
+        <w:t xml:space="preserve"> Green Team</w:t>
+      </w:r>
+      <w:r>
+        <w:rPr>
+          <w:caps w:val="0"/>
+          <w:sz w:val="21"/>
+          <w:szCs w:val="21"/>
+        </w:rPr>
         <w:t xml:space="preserve"> </w:t>
       </w:r>
       <w:r>
-        <w:t xml:space="preserve">and Azure Data Explorer </w:t>
-      </w:r>
-      <w:r>
-        <w:t>to monitor activity of and apply the principle of least privilege to RBAC role assignments</w:t>
-      </w:r>
-      <w:r>
-        <w:t xml:space="preserve"> in Azure Resource Manager</w:t>
-      </w:r>
-      <w:r>
-        <w:t xml:space="preserve">, mitigating attack potential for lateral movement. Received a patent for the least </w:t>
-      </w:r>
-      <w:r>
-        <w:t>privilege</w:t>
-      </w:r>
-      <w:r>
-        <w:t xml:space="preserve"> selection algorithm</w:t>
-      </w:r>
-      <w:r>
-        <w:t>. Also de</w:t>
-      </w:r>
-      <w:r>
-        <w:t xml:space="preserve">veloped </w:t>
-      </w:r>
-      <w:r>
-        <w:t>workflow</w:t>
-      </w:r>
-      <w:r>
-        <w:t xml:space="preserve"> in Azure Databricks, Spark, and Scala.</w:t>
+        <w:rPr>
+          <w:caps w:val="0"/>
+          <w:sz w:val="21"/>
+          <w:szCs w:val="21"/>
+        </w:rPr>
+        <w:t xml:space="preserve">| </w:t>
+      </w:r>
+      <w:r>
+        <w:rPr>
+          <w:caps w:val="0"/>
+          <w:sz w:val="21"/>
+          <w:szCs w:val="21"/>
+        </w:rPr>
+        <w:t>April</w:t>
+      </w:r>
+      <w:r>
+        <w:rPr>
+          <w:caps w:val="0"/>
+          <w:sz w:val="21"/>
+          <w:szCs w:val="21"/>
+        </w:rPr>
+        <w:t xml:space="preserve"> </w:t>
+      </w:r>
+      <w:r>
+        <w:rPr>
+          <w:caps w:val="0"/>
+          <w:sz w:val="21"/>
+          <w:szCs w:val="21"/>
+        </w:rPr>
+        <w:t>2016</w:t>
+      </w:r>
+      <w:r>
+        <w:rPr>
+          <w:caps w:val="0"/>
+          <w:sz w:val="21"/>
+          <w:szCs w:val="21"/>
+        </w:rPr>
+        <w:t xml:space="preserve"> </w:t>
+      </w:r>
+      <w:r>
+        <w:rPr>
+          <w:caps w:val="0"/>
+          <w:sz w:val="21"/>
+          <w:szCs w:val="21"/>
+        </w:rPr>
+        <w:t>–</w:t>
+      </w:r>
+      <w:r>
+        <w:rPr>
+          <w:caps w:val="0"/>
+          <w:sz w:val="21"/>
+          <w:szCs w:val="21"/>
+        </w:rPr>
+        <w:t xml:space="preserve"> </w:t>
+      </w:r>
+      <w:r>
+        <w:rPr>
+          <w:caps w:val="0"/>
+          <w:sz w:val="21"/>
+          <w:szCs w:val="21"/>
+        </w:rPr>
+        <w:t>September</w:t>
+      </w:r>
+      <w:r>
+        <w:rPr>
+          <w:caps w:val="0"/>
+          <w:sz w:val="21"/>
+          <w:szCs w:val="21"/>
+        </w:rPr>
+        <w:t xml:space="preserve"> </w:t>
+      </w:r>
+      <w:r>
+        <w:rPr>
+          <w:caps w:val="0"/>
+          <w:sz w:val="21"/>
+          <w:szCs w:val="21"/>
+        </w:rPr>
+        <w:t>2023</w:t>
       </w:r>
     </w:p>
     <w:p>
@@ -665,84 +863,74 @@
           <w:ilvl w:val="0"/>
           <w:numId w:val="21"/>
         </w:numPr>
-      </w:pPr>
-      <w:r>
-        <w:t>Designed</w:t>
-      </w:r>
-      <w:r>
-        <w:t xml:space="preserve"> and implemented</w:t>
-      </w:r>
-      <w:r>
-        <w:t xml:space="preserve"> </w:t>
-      </w:r>
-      <w:r>
-        <w:t>efficient data</w:t>
-      </w:r>
-      <w:r>
-        <w:t xml:space="preserve"> workflow</w:t>
-      </w:r>
-      <w:r>
-        <w:t xml:space="preserve"> using </w:t>
-      </w:r>
-      <w:r>
-        <w:t>Azure Cosmos DB</w:t>
-      </w:r>
-      <w:r>
-        <w:t xml:space="preserve"> to process AAD security principal sign-in trace data, tracking </w:t>
-      </w:r>
-      <w:r>
-        <w:t xml:space="preserve">every </w:t>
-      </w:r>
-      <w:r>
-        <w:t>individual credential</w:t>
-      </w:r>
-      <w:r>
-        <w:t xml:space="preserve">’s </w:t>
-      </w:r>
-      <w:r>
-        <w:t>usage</w:t>
-      </w:r>
-      <w:r>
-        <w:t xml:space="preserve"> </w:t>
-      </w:r>
-      <w:r>
-        <w:t>and mitigating unused credentials.</w:t>
-      </w:r>
-      <w:r>
-        <w:t xml:space="preserve"> Pulled data from multiple </w:t>
-      </w:r>
-      <w:r>
-        <w:t xml:space="preserve">external </w:t>
-      </w:r>
-      <w:r>
-        <w:t>sources, including AAD Graph API</w:t>
-      </w:r>
-      <w:r>
-        <w:t xml:space="preserve"> </w:t>
-      </w:r>
-      <w:r>
-        <w:t>and Neo4J</w:t>
-      </w:r>
-      <w:r>
-        <w:t xml:space="preserve"> databases with Red Team data</w:t>
-      </w:r>
-      <w:r>
-        <w:t xml:space="preserve">. </w:t>
-      </w:r>
-      <w:r>
-        <w:t>Developed custom client lib</w:t>
-      </w:r>
-      <w:r>
-        <w:t>r</w:t>
-      </w:r>
-      <w:r>
-        <w:t>aries to speed data ingestion</w:t>
-      </w:r>
-      <w:r>
-        <w:t xml:space="preserve"> and able to scale effectively to cover all</w:t>
-      </w:r>
-      <w:r>
-        <w:t xml:space="preserve"> traces.</w:t>
+        <w:spacing w:after="60"/>
+        <w:rPr>
+          <w:sz w:val="21"/>
+          <w:szCs w:val="21"/>
+        </w:rPr>
+      </w:pPr>
+      <w:r>
+        <w:rPr>
+          <w:sz w:val="21"/>
+          <w:szCs w:val="21"/>
+        </w:rPr>
+        <w:t>Founding member of a new security team</w:t>
+      </w:r>
+      <w:r>
+        <w:rPr>
+          <w:sz w:val="21"/>
+          <w:szCs w:val="21"/>
+        </w:rPr>
+        <w:t xml:space="preserve"> paradigm</w:t>
+      </w:r>
+      <w:r>
+        <w:rPr>
+          <w:sz w:val="21"/>
+          <w:szCs w:val="21"/>
+        </w:rPr>
+        <w:t xml:space="preserve"> focused on</w:t>
+      </w:r>
+      <w:r>
+        <w:rPr>
+          <w:sz w:val="21"/>
+          <w:szCs w:val="21"/>
+        </w:rPr>
+        <w:t xml:space="preserve"> addressing</w:t>
+      </w:r>
+      <w:r>
+        <w:rPr>
+          <w:sz w:val="21"/>
+          <w:szCs w:val="21"/>
+        </w:rPr>
+        <w:t xml:space="preserve"> systemic security issues, leading to the development of innovative solutions</w:t>
+      </w:r>
+      <w:r>
+        <w:rPr>
+          <w:sz w:val="21"/>
+          <w:szCs w:val="21"/>
+        </w:rPr>
+        <w:t xml:space="preserve"> to address systemic </w:t>
+      </w:r>
+      <w:r>
+        <w:rPr>
+          <w:sz w:val="21"/>
+          <w:szCs w:val="21"/>
+        </w:rPr>
+        <w:t xml:space="preserve">organizational </w:t>
+      </w:r>
+      <w:r>
+        <w:rPr>
+          <w:sz w:val="21"/>
+          <w:szCs w:val="21"/>
+        </w:rPr>
+        <w:t>risk</w:t>
+      </w:r>
+      <w:r>
+        <w:rPr>
+          <w:sz w:val="21"/>
+          <w:szCs w:val="21"/>
+        </w:rPr>
+        <w:t>.</w:t>
       </w:r>
     </w:p>
     <w:p>
@@ -752,201 +940,47 @@
           <w:ilvl w:val="0"/>
           <w:numId w:val="21"/>
         </w:numPr>
-      </w:pPr>
-      <w:r>
-        <w:t>Spearheaded</w:t>
-      </w:r>
-      <w:r>
-        <w:t xml:space="preserve"> PoC project to mitigate the presence of credentials in source code across org, reducing the count from approximately 200k to under 1k within a year.</w:t>
-      </w:r>
-      <w:r>
-        <w:t xml:space="preserve"> Developed rapidly </w:t>
-      </w:r>
-      <w:r>
-        <w:t>with PowerShell.</w:t>
-      </w:r>
-      <w:r>
-        <w:t xml:space="preserve"> </w:t>
-      </w:r>
-      <w:r>
-        <w:rPr>
-          <w:rFonts w:ascii="Calibri" w:hAnsi="Calibri" w:cs="Calibri"/>
-        </w:rPr>
-        <w:t>Successfully utilized various</w:t>
-      </w:r>
-      <w:r>
-        <w:rPr>
-          <w:rFonts w:ascii="Calibri" w:hAnsi="Calibri" w:cs="Calibri"/>
-        </w:rPr>
-        <w:t xml:space="preserve"> </w:t>
-      </w:r>
-      <w:r>
-        <w:rPr>
-          <w:rFonts w:ascii="Calibri" w:hAnsi="Calibri" w:cs="Calibri"/>
-        </w:rPr>
-        <w:t>sources and metrics</w:t>
-      </w:r>
-      <w:r>
-        <w:rPr>
-          <w:rFonts w:ascii="Calibri" w:hAnsi="Calibri" w:cs="Calibri"/>
-        </w:rPr>
-        <w:t xml:space="preserve"> (</w:t>
-      </w:r>
-      <w:r>
-        <w:rPr>
-          <w:rFonts w:ascii="Calibri" w:hAnsi="Calibri" w:cs="Calibri"/>
-        </w:rPr>
-        <w:t>commit history, Git blame</w:t>
-      </w:r>
-      <w:r>
-        <w:rPr>
-          <w:rFonts w:ascii="Calibri" w:hAnsi="Calibri" w:cs="Calibri"/>
-        </w:rPr>
-        <w:t xml:space="preserve">, </w:t>
-      </w:r>
-      <w:r>
-        <w:rPr>
-          <w:rFonts w:ascii="Calibri" w:hAnsi="Calibri" w:cs="Calibri"/>
-        </w:rPr>
-        <w:t>Active Directory</w:t>
-      </w:r>
-      <w:r>
-        <w:rPr>
-          <w:rFonts w:ascii="Calibri" w:hAnsi="Calibri" w:cs="Calibri"/>
-        </w:rPr>
-        <w:t xml:space="preserve">/LDAP, </w:t>
-      </w:r>
-      <w:r>
-        <w:rPr>
-          <w:rFonts w:ascii="Calibri" w:hAnsi="Calibri" w:cs="Calibri"/>
-        </w:rPr>
-        <w:t>TF</w:t>
-      </w:r>
-      <w:r>
-        <w:rPr>
-          <w:rFonts w:ascii="Calibri" w:hAnsi="Calibri" w:cs="Calibri"/>
-        </w:rPr>
-        <w:t>S</w:t>
-      </w:r>
-      <w:r>
-        <w:rPr>
-          <w:rFonts w:ascii="Calibri" w:hAnsi="Calibri" w:cs="Calibri"/>
-        </w:rPr>
-        <w:t>)</w:t>
-      </w:r>
-      <w:r>
-        <w:rPr>
-          <w:rFonts w:ascii="Calibri" w:hAnsi="Calibri" w:cs="Calibri"/>
-        </w:rPr>
-        <w:t xml:space="preserve"> to identify code owners and assign issues directly when attribution metadata </w:t>
-      </w:r>
-      <w:proofErr w:type="gramStart"/>
-      <w:r>
-        <w:rPr>
-          <w:rFonts w:ascii="Calibri" w:hAnsi="Calibri" w:cs="Calibri"/>
-        </w:rPr>
-        <w:t>not</w:t>
-      </w:r>
-      <w:proofErr w:type="gramEnd"/>
-      <w:r>
-        <w:rPr>
-          <w:rFonts w:ascii="Calibri" w:hAnsi="Calibri" w:cs="Calibri"/>
-        </w:rPr>
-        <w:t xml:space="preserve"> </w:t>
-      </w:r>
-      <w:r>
-        <w:rPr>
-          <w:rFonts w:ascii="Calibri" w:hAnsi="Calibri" w:cs="Calibri"/>
-        </w:rPr>
-        <w:t>present</w:t>
-      </w:r>
-      <w:r>
-        <w:rPr>
-          <w:rFonts w:ascii="Calibri" w:hAnsi="Calibri" w:cs="Calibri"/>
-        </w:rPr>
-        <w:t>.</w:t>
-      </w:r>
-      <w:r>
-        <w:rPr>
-          <w:rFonts w:ascii="Calibri" w:hAnsi="Calibri" w:cs="Calibri"/>
-        </w:rPr>
-        <w:t xml:space="preserve"> </w:t>
-      </w:r>
-      <w:r>
-        <w:rPr>
-          <w:rFonts w:ascii="Calibri" w:hAnsi="Calibri" w:cs="Calibri"/>
-        </w:rPr>
-        <w:t>Project continued</w:t>
-      </w:r>
-      <w:r>
-        <w:rPr>
-          <w:rFonts w:ascii="Calibri" w:hAnsi="Calibri" w:cs="Calibri"/>
-        </w:rPr>
-        <w:t xml:space="preserve"> to provide value well beyond </w:t>
-      </w:r>
-      <w:r>
-        <w:rPr>
-          <w:rFonts w:ascii="Calibri" w:hAnsi="Calibri" w:cs="Calibri"/>
-        </w:rPr>
-        <w:t>target</w:t>
-      </w:r>
-      <w:r>
-        <w:rPr>
-          <w:rFonts w:ascii="Calibri" w:hAnsi="Calibri" w:cs="Calibri"/>
-        </w:rPr>
-        <w:t xml:space="preserve"> </w:t>
-      </w:r>
-      <w:r>
-        <w:rPr>
-          <w:rFonts w:ascii="Calibri" w:hAnsi="Calibri" w:cs="Calibri"/>
-        </w:rPr>
-        <w:t>lifetime</w:t>
-      </w:r>
-      <w:r>
-        <w:rPr>
-          <w:rFonts w:ascii="Calibri" w:hAnsi="Calibri" w:cs="Calibri"/>
-        </w:rPr>
-        <w:t>,</w:t>
-      </w:r>
-      <w:r>
-        <w:rPr>
-          <w:rFonts w:ascii="Calibri" w:hAnsi="Calibri" w:cs="Calibri"/>
-        </w:rPr>
-        <w:t xml:space="preserve"> </w:t>
-      </w:r>
-      <w:r>
-        <w:rPr>
-          <w:rFonts w:ascii="Calibri" w:hAnsi="Calibri" w:cs="Calibri"/>
-        </w:rPr>
-        <w:t>rapidly providing</w:t>
-      </w:r>
-      <w:r>
-        <w:rPr>
-          <w:rFonts w:ascii="Calibri" w:hAnsi="Calibri" w:cs="Calibri"/>
-        </w:rPr>
-        <w:t xml:space="preserve"> ad-hoc s</w:t>
-      </w:r>
-      <w:r>
-        <w:rPr>
-          <w:rFonts w:ascii="Calibri" w:hAnsi="Calibri" w:cs="Calibri"/>
-        </w:rPr>
-        <w:t xml:space="preserve">canning solutions </w:t>
-      </w:r>
-      <w:r>
-        <w:rPr>
-          <w:rFonts w:ascii="Calibri" w:hAnsi="Calibri" w:cs="Calibri"/>
-        </w:rPr>
-        <w:t>for partner teams when needed and covering security tool gaps</w:t>
-      </w:r>
-      <w:r>
-        <w:rPr>
-          <w:rFonts w:ascii="Calibri" w:hAnsi="Calibri" w:cs="Calibri"/>
-        </w:rPr>
-        <w:t xml:space="preserve"> until its deprecation</w:t>
-      </w:r>
-      <w:r>
-        <w:rPr>
-          <w:rFonts w:ascii="Calibri" w:hAnsi="Calibri" w:cs="Calibri"/>
+        <w:spacing w:after="60"/>
+        <w:rPr>
+          <w:sz w:val="21"/>
+          <w:szCs w:val="21"/>
+        </w:rPr>
+      </w:pPr>
+      <w:r>
+        <w:rPr>
+          <w:sz w:val="21"/>
+          <w:szCs w:val="21"/>
+        </w:rPr>
+        <w:t>Took ownership of the widely adopted AppAuthentication library (250M+ downloads), added key features to simplify</w:t>
+      </w:r>
+      <w:r>
+        <w:rPr>
+          <w:rFonts w:eastAsia="MS Mincho" w:hint="eastAsia"/>
+          <w:sz w:val="21"/>
+          <w:szCs w:val="21"/>
+        </w:rPr>
+        <w:t xml:space="preserve"> developer</w:t>
+      </w:r>
+      <w:r>
+        <w:rPr>
+          <w:sz w:val="21"/>
+          <w:szCs w:val="21"/>
+        </w:rPr>
+        <w:t xml:space="preserve"> identity management, and led its successful transition to </w:t>
+      </w:r>
+      <w:proofErr w:type="spellStart"/>
+      <w:r>
+        <w:rPr>
+          <w:sz w:val="21"/>
+          <w:szCs w:val="21"/>
+        </w:rPr>
+        <w:t>Azure.Identity</w:t>
+      </w:r>
+      <w:proofErr w:type="spellEnd"/>
+      <w:r>
+        <w:rPr>
+          <w:sz w:val="21"/>
+          <w:szCs w:val="21"/>
         </w:rPr>
         <w:t>.</w:t>
       </w:r>
@@ -958,116 +992,18 @@
           <w:ilvl w:val="0"/>
           <w:numId w:val="21"/>
         </w:numPr>
-      </w:pPr>
-      <w:r>
-        <w:lastRenderedPageBreak/>
-        <w:t>Designed and implemented</w:t>
-      </w:r>
-      <w:r>
-        <w:t xml:space="preserve"> </w:t>
-      </w:r>
-      <w:r>
-        <w:t>core</w:t>
-      </w:r>
-      <w:r>
-        <w:t xml:space="preserve"> features to the popular internal</w:t>
-      </w:r>
-      <w:r>
-        <w:t xml:space="preserve"> Windows Form application</w:t>
-      </w:r>
-      <w:r>
-        <w:t xml:space="preserve"> "Subscription Cleanup Tool," improving the bulk management of Azure permissions across </w:t>
-      </w:r>
-      <w:r>
-        <w:t>org</w:t>
-      </w:r>
-      <w:r>
-        <w:t xml:space="preserve"> and directly leading to reduced attack surface across org</w:t>
-      </w:r>
-      <w:r>
-        <w:t xml:space="preserve">. </w:t>
-      </w:r>
-      <w:r>
-        <w:t xml:space="preserve">Drove the </w:t>
-      </w:r>
-      <w:r>
-        <w:t>process</w:t>
-      </w:r>
-      <w:r>
-        <w:t xml:space="preserve"> to update</w:t>
-      </w:r>
-      <w:r>
-        <w:t xml:space="preserve"> and</w:t>
-      </w:r>
-      <w:r>
-        <w:t xml:space="preserve"> deploy</w:t>
-      </w:r>
-      <w:r>
-        <w:t xml:space="preserve"> tool for use in national/government</w:t>
-      </w:r>
-      <w:r>
-        <w:t>/air</w:t>
-      </w:r>
-      <w:r>
-        <w:t>-</w:t>
-      </w:r>
-      <w:r>
-        <w:t>gapped</w:t>
-      </w:r>
-      <w:r>
-        <w:t xml:space="preserve"> cloud environments (e.g. JEDI)</w:t>
-      </w:r>
-      <w:r>
-        <w:t xml:space="preserve"> where it was deemed required for effective</w:t>
-      </w:r>
-      <w:r>
-        <w:t xml:space="preserve"> security posture</w:t>
-      </w:r>
-      <w:r>
-        <w:t xml:space="preserve"> </w:t>
-      </w:r>
-      <w:proofErr w:type="gramStart"/>
-      <w:r>
-        <w:t>management</w:t>
-      </w:r>
-      <w:r>
-        <w:t>s</w:t>
-      </w:r>
-      <w:proofErr w:type="gramEnd"/>
-      <w:r>
-        <w:t>.</w:t>
-      </w:r>
-    </w:p>
-    <w:p>
-      <w:pPr>
-        <w:pStyle w:val="Heading2"/>
-      </w:pPr>
-      <w:r>
-        <w:t>Security Software Engineer</w:t>
-      </w:r>
-      <w:r>
-        <w:t xml:space="preserve"> | </w:t>
-      </w:r>
-      <w:r>
-        <w:t>Microsoft C+AI SecUrity Assurance Team</w:t>
-      </w:r>
-      <w:r>
-        <w:t xml:space="preserve"> | </w:t>
-      </w:r>
-      <w:r>
-        <w:t>March</w:t>
-      </w:r>
-      <w:r>
-        <w:t xml:space="preserve"> </w:t>
-      </w:r>
-      <w:r>
-        <w:t>2014</w:t>
-      </w:r>
-      <w:r>
-        <w:t xml:space="preserve"> – </w:t>
-      </w:r>
-      <w:r>
-        <w:t>Aprl 2016</w:t>
+        <w:spacing w:after="60"/>
+        <w:rPr>
+          <w:sz w:val="21"/>
+          <w:szCs w:val="21"/>
+        </w:rPr>
+      </w:pPr>
+      <w:r>
+        <w:rPr>
+          <w:sz w:val="21"/>
+          <w:szCs w:val="21"/>
+        </w:rPr>
+        <w:t>Mitigated systemic risk from overprivileged RBAC roles in Azure by proposing and leading a scalable solution—work led to major security improvements, a dedicated team, and a patented algorithm.</w:t>
       </w:r>
     </w:p>
     <w:p>
@@ -1077,43 +1013,18 @@
           <w:ilvl w:val="0"/>
           <w:numId w:val="21"/>
         </w:numPr>
-        <w:rPr>
-          <w:lang w:eastAsia="en-US"/>
-        </w:rPr>
-      </w:pPr>
-      <w:r>
-        <w:rPr>
-          <w:lang w:eastAsia="en-US"/>
-        </w:rPr>
-        <w:t xml:space="preserve">Primary security driver for </w:t>
-      </w:r>
-      <w:proofErr w:type="spellStart"/>
-      <w:r>
-        <w:rPr>
-          <w:lang w:eastAsia="en-US"/>
-        </w:rPr>
-        <w:t>authn</w:t>
-      </w:r>
-      <w:proofErr w:type="spellEnd"/>
-      <w:r>
-        <w:rPr>
-          <w:lang w:eastAsia="en-US"/>
-        </w:rPr>
-        <w:t>/</w:t>
-      </w:r>
-      <w:proofErr w:type="spellStart"/>
-      <w:r>
-        <w:rPr>
-          <w:lang w:eastAsia="en-US"/>
-        </w:rPr>
-        <w:t>authz</w:t>
-      </w:r>
-      <w:proofErr w:type="spellEnd"/>
-      <w:r>
-        <w:rPr>
-          <w:lang w:eastAsia="en-US"/>
-        </w:rPr>
-        <w:t xml:space="preserve"> services. Authored threat models, conducted security reviews, wrote security-specific tests, and found, filed, and triaged security issues.</w:t>
+        <w:spacing w:after="60"/>
+        <w:rPr>
+          <w:sz w:val="21"/>
+          <w:szCs w:val="21"/>
+        </w:rPr>
+      </w:pPr>
+      <w:r>
+        <w:rPr>
+          <w:sz w:val="21"/>
+          <w:szCs w:val="21"/>
+        </w:rPr>
+        <w:t>Reduced risk from unused and compromised credentials by implementing a workflow to process all AAD sign-in telemetry and correlate it with sources like Red Team data.</w:t>
       </w:r>
     </w:p>
     <w:p>
@@ -1123,57 +1034,18 @@
           <w:ilvl w:val="0"/>
           <w:numId w:val="21"/>
         </w:numPr>
-        <w:rPr>
-          <w:lang w:eastAsia="en-US"/>
-        </w:rPr>
-      </w:pPr>
-      <w:r>
-        <w:rPr>
-          <w:lang w:eastAsia="en-US"/>
-        </w:rPr>
-        <w:t xml:space="preserve">Designed and implemented </w:t>
-      </w:r>
-      <w:r>
-        <w:rPr>
-          <w:lang w:eastAsia="en-US"/>
-        </w:rPr>
-        <w:t>E2E test framework</w:t>
-      </w:r>
-      <w:r>
-        <w:rPr>
-          <w:lang w:eastAsia="en-US"/>
-        </w:rPr>
-        <w:t xml:space="preserve"> with TAEF</w:t>
-      </w:r>
-      <w:r>
-        <w:rPr>
-          <w:lang w:eastAsia="en-US"/>
-        </w:rPr>
-        <w:t xml:space="preserve"> and </w:t>
-      </w:r>
-      <w:r>
-        <w:rPr>
-          <w:lang w:eastAsia="en-US"/>
-        </w:rPr>
-        <w:t>wrote security-domain specific regression tests for fixed issues</w:t>
-      </w:r>
-      <w:r>
-        <w:rPr>
-          <w:lang w:eastAsia="en-US"/>
-        </w:rPr>
-        <w:t>.</w:t>
-      </w:r>
-      <w:r>
-        <w:rPr>
-          <w:lang w:eastAsia="en-US"/>
-        </w:rPr>
-        <w:t xml:space="preserve"> Framework was able to be </w:t>
-      </w:r>
-      <w:r>
-        <w:rPr>
-          <w:lang w:eastAsia="en-US"/>
-        </w:rPr>
-        <w:t>used/reused by multiple other teams for their own tests.</w:t>
+        <w:spacing w:after="60"/>
+        <w:rPr>
+          <w:sz w:val="21"/>
+          <w:szCs w:val="21"/>
+        </w:rPr>
+      </w:pPr>
+      <w:r>
+        <w:rPr>
+          <w:sz w:val="21"/>
+          <w:szCs w:val="21"/>
+        </w:rPr>
+        <w:t>Reduced credential exposure in Azure source code by 99.5% in one year by spearheading a PoC to detect credentials and drive remediation through automated attribution, bug creation, and reporting.</w:t>
       </w:r>
     </w:p>
     <w:p>
@@ -1183,70 +1055,87 @@
           <w:ilvl w:val="0"/>
           <w:numId w:val="21"/>
         </w:numPr>
-        <w:rPr>
-          <w:lang w:eastAsia="en-US"/>
-        </w:rPr>
-      </w:pPr>
-      <w:r>
-        <w:rPr>
-          <w:lang w:eastAsia="en-US"/>
-        </w:rPr>
-        <w:t>Scheduled, managed, and tracked</w:t>
-      </w:r>
-      <w:r>
-        <w:rPr>
-          <w:lang w:eastAsia="en-US"/>
-        </w:rPr>
-        <w:t xml:space="preserve"> issues found in</w:t>
-      </w:r>
-      <w:r>
-        <w:rPr>
-          <w:lang w:eastAsia="en-US"/>
-        </w:rPr>
-        <w:t xml:space="preserve"> external pen test reviews</w:t>
-      </w:r>
-      <w:r>
-        <w:rPr>
-          <w:lang w:eastAsia="en-US"/>
-        </w:rPr>
-        <w:t xml:space="preserve"> for org</w:t>
-      </w:r>
-      <w:r>
-        <w:rPr>
-          <w:lang w:eastAsia="en-US"/>
-        </w:rPr>
-        <w:t xml:space="preserve">, </w:t>
-      </w:r>
-      <w:r>
-        <w:rPr>
-          <w:lang w:eastAsia="en-US"/>
-        </w:rPr>
-        <w:t xml:space="preserve">bolstering </w:t>
-      </w:r>
-      <w:r>
-        <w:rPr>
-          <w:lang w:eastAsia="en-US"/>
-        </w:rPr>
-        <w:t>services’</w:t>
-      </w:r>
-      <w:r>
-        <w:rPr>
-          <w:lang w:eastAsia="en-US"/>
-        </w:rPr>
-        <w:t xml:space="preserve"> security with 3</w:t>
-      </w:r>
-      <w:r>
-        <w:rPr>
-          <w:vertAlign w:val="superscript"/>
-          <w:lang w:eastAsia="en-US"/>
-        </w:rPr>
-        <w:t>rd</w:t>
-      </w:r>
-      <w:r>
-        <w:rPr>
-          <w:lang w:eastAsia="en-US"/>
-        </w:rPr>
-        <w:t xml:space="preserve"> party reviews.</w:t>
+        <w:spacing w:after="60"/>
+        <w:rPr>
+          <w:sz w:val="21"/>
+          <w:szCs w:val="21"/>
+        </w:rPr>
+      </w:pPr>
+      <w:r>
+        <w:rPr>
+          <w:sz w:val="21"/>
+          <w:szCs w:val="21"/>
+        </w:rPr>
+        <w:t xml:space="preserve">Drove adoption of a key Azure security hygiene tool in </w:t>
+      </w:r>
+      <w:proofErr w:type="spellStart"/>
+      <w:r>
+        <w:rPr>
+          <w:sz w:val="21"/>
+          <w:szCs w:val="21"/>
+        </w:rPr>
+        <w:t>airgapped</w:t>
+      </w:r>
+      <w:proofErr w:type="spellEnd"/>
+      <w:r>
+        <w:rPr>
+          <w:sz w:val="21"/>
+          <w:szCs w:val="21"/>
+        </w:rPr>
+        <w:t xml:space="preserve"> and nation-state clouds; contributed features to accelerate issue detection and remediation.</w:t>
+      </w:r>
+    </w:p>
+    <w:p>
+      <w:pPr>
+        <w:pStyle w:val="Heading2"/>
+        <w:keepNext w:val="0"/>
+        <w:keepLines w:val="0"/>
+        <w:spacing w:after="60"/>
+        <w:rPr>
+          <w:caps w:val="0"/>
+          <w:sz w:val="21"/>
+          <w:szCs w:val="21"/>
+        </w:rPr>
+      </w:pPr>
+      <w:r>
+        <w:rPr>
+          <w:caps w:val="0"/>
+          <w:sz w:val="21"/>
+          <w:szCs w:val="21"/>
+        </w:rPr>
+        <w:t xml:space="preserve">Security Engineer | C+AI </w:t>
+      </w:r>
+      <w:r>
+        <w:rPr>
+          <w:caps w:val="0"/>
+          <w:sz w:val="21"/>
+          <w:szCs w:val="21"/>
+        </w:rPr>
+        <w:t>Security</w:t>
+      </w:r>
+      <w:r>
+        <w:rPr>
+          <w:caps w:val="0"/>
+          <w:sz w:val="21"/>
+          <w:szCs w:val="21"/>
+        </w:rPr>
+        <w:t xml:space="preserve"> Assurance | March 2014 – </w:t>
+      </w:r>
+      <w:r>
+        <w:rPr>
+          <w:caps w:val="0"/>
+          <w:sz w:val="21"/>
+          <w:szCs w:val="21"/>
+        </w:rPr>
+        <w:t>April</w:t>
+      </w:r>
+      <w:r>
+        <w:rPr>
+          <w:caps w:val="0"/>
+          <w:sz w:val="21"/>
+          <w:szCs w:val="21"/>
+        </w:rPr>
+        <w:t xml:space="preserve"> 2016</w:t>
       </w:r>
     </w:p>
     <w:p>
@@ -1256,125 +1145,128 @@
           <w:ilvl w:val="0"/>
           <w:numId w:val="21"/>
         </w:numPr>
-        <w:rPr>
+        <w:spacing w:after="60"/>
+        <w:rPr>
+          <w:sz w:val="21"/>
+          <w:szCs w:val="21"/>
           <w:lang w:eastAsia="en-US"/>
         </w:rPr>
       </w:pPr>
       <w:r>
         <w:rPr>
+          <w:sz w:val="21"/>
+          <w:szCs w:val="21"/>
           <w:lang w:eastAsia="en-US"/>
         </w:rPr>
-        <w:t xml:space="preserve">Designed </w:t>
-      </w:r>
-      <w:r>
-        <w:rPr>
+        <w:t>Led security ini</w:t>
+      </w:r>
+      <w:r>
+        <w:rPr>
+          <w:sz w:val="21"/>
+          <w:szCs w:val="21"/>
           <w:lang w:eastAsia="en-US"/>
         </w:rPr>
-        <w:t xml:space="preserve">and implemented scanner </w:t>
-      </w:r>
-      <w:r>
-        <w:rPr>
+        <w:t>ti</w:t>
+      </w:r>
+      <w:r>
+        <w:rPr>
+          <w:sz w:val="21"/>
+          <w:szCs w:val="21"/>
           <w:lang w:eastAsia="en-US"/>
         </w:rPr>
-        <w:t xml:space="preserve">agent </w:t>
-      </w:r>
-      <w:r>
-        <w:rPr>
+        <w:t xml:space="preserve">atives </w:t>
+      </w:r>
+      <w:r>
+        <w:rPr>
+          <w:sz w:val="21"/>
+          <w:szCs w:val="21"/>
           <w:lang w:eastAsia="en-US"/>
         </w:rPr>
-        <w:t xml:space="preserve">and </w:t>
-      </w:r>
-      <w:r>
-        <w:rPr>
+        <w:t xml:space="preserve">for all Azure </w:t>
+      </w:r>
+      <w:proofErr w:type="spellStart"/>
+      <w:r>
+        <w:rPr>
+          <w:sz w:val="21"/>
+          <w:szCs w:val="21"/>
           <w:lang w:eastAsia="en-US"/>
         </w:rPr>
-        <w:t xml:space="preserve">baseline security policies for </w:t>
-      </w:r>
-      <w:r>
-        <w:rPr>
+        <w:t>authn</w:t>
+      </w:r>
+      <w:proofErr w:type="spellEnd"/>
+      <w:r>
+        <w:rPr>
+          <w:sz w:val="21"/>
+          <w:szCs w:val="21"/>
           <w:lang w:eastAsia="en-US"/>
         </w:rPr>
-        <w:t xml:space="preserve">Azure </w:t>
-      </w:r>
-      <w:r>
-        <w:rPr>
+        <w:t>/</w:t>
+      </w:r>
+      <w:proofErr w:type="spellStart"/>
+      <w:r>
+        <w:rPr>
+          <w:rFonts w:eastAsia="MS Mincho" w:hint="eastAsia"/>
+          <w:sz w:val="21"/>
+          <w:szCs w:val="21"/>
+        </w:rPr>
+        <w:t>a</w:t>
+      </w:r>
+      <w:r>
+        <w:rPr>
+          <w:sz w:val="21"/>
+          <w:szCs w:val="21"/>
           <w:lang w:eastAsia="en-US"/>
         </w:rPr>
-        <w:t>OS</w:t>
-      </w:r>
-      <w:r>
-        <w:rPr>
+        <w:t>uthz</w:t>
+      </w:r>
+      <w:proofErr w:type="spellEnd"/>
+      <w:r>
+        <w:rPr>
+          <w:sz w:val="21"/>
+          <w:szCs w:val="21"/>
           <w:lang w:eastAsia="en-US"/>
         </w:rPr>
-        <w:t xml:space="preserve"> (IaaS)</w:t>
-      </w:r>
-      <w:r>
-        <w:rPr>
+        <w:t xml:space="preserve">  services, including authoring and reviewing threat models,</w:t>
+      </w:r>
+      <w:r>
+        <w:rPr>
+          <w:sz w:val="21"/>
+          <w:szCs w:val="21"/>
           <w:lang w:eastAsia="en-US"/>
         </w:rPr>
-        <w:t xml:space="preserve"> and web applications</w:t>
-      </w:r>
-      <w:r>
-        <w:rPr>
+        <w:t xml:space="preserve"> conducting security reviews,</w:t>
+      </w:r>
+      <w:r>
+        <w:rPr>
+          <w:sz w:val="21"/>
+          <w:szCs w:val="21"/>
           <w:lang w:eastAsia="en-US"/>
         </w:rPr>
-        <w:t xml:space="preserve"> (PaaS)</w:t>
-      </w:r>
-      <w:r>
-        <w:rPr>
+        <w:t xml:space="preserve"> managing external </w:t>
+      </w:r>
+      <w:r>
+        <w:rPr>
+          <w:sz w:val="21"/>
+          <w:szCs w:val="21"/>
           <w:lang w:eastAsia="en-US"/>
         </w:rPr>
-        <w:t xml:space="preserve"> </w:t>
-      </w:r>
-      <w:r>
-        <w:rPr>
+        <w:t>security reviews,</w:t>
+      </w:r>
+      <w:r>
+        <w:rPr>
+          <w:sz w:val="21"/>
+          <w:szCs w:val="21"/>
           <w:lang w:eastAsia="en-US"/>
         </w:rPr>
-        <w:t>in collaboration with</w:t>
-      </w:r>
-      <w:r>
-        <w:rPr>
+        <w:t xml:space="preserve"> and </w:t>
+      </w:r>
+      <w:r>
+        <w:rPr>
+          <w:sz w:val="21"/>
+          <w:szCs w:val="21"/>
           <w:lang w:eastAsia="en-US"/>
         </w:rPr>
-        <w:t xml:space="preserve"> Azure Security Monitoring team</w:t>
-      </w:r>
-    </w:p>
-    <w:p>
-      <w:pPr>
-        <w:pStyle w:val="Heading2"/>
-      </w:pPr>
-      <w:r>
-        <w:t>SoftWare Development Engineer In Test</w:t>
-      </w:r>
-      <w:r>
-        <w:t xml:space="preserve"> | </w:t>
-      </w:r>
-      <w:r>
-        <w:t xml:space="preserve">Microsoft </w:t>
-      </w:r>
-      <w:r>
-        <w:t>Azure Active Directory</w:t>
-      </w:r>
-      <w:r>
-        <w:t xml:space="preserve"> Team</w:t>
-      </w:r>
-      <w:r>
-        <w:t xml:space="preserve"> | </w:t>
-      </w:r>
-      <w:r>
-        <w:t>October 2010</w:t>
-      </w:r>
-      <w:r>
-        <w:t xml:space="preserve"> – </w:t>
-      </w:r>
-      <w:r>
-        <w:t>march</w:t>
-      </w:r>
-      <w:r>
-        <w:t xml:space="preserve"> 201</w:t>
-      </w:r>
-      <w:r>
-        <w:t>4</w:t>
+        <w:t>triaging security incidents.</w:t>
       </w:r>
     </w:p>
     <w:p>
@@ -1384,93 +1276,45 @@
           <w:ilvl w:val="0"/>
           <w:numId w:val="21"/>
         </w:numPr>
-        <w:rPr>
+        <w:spacing w:after="60"/>
+        <w:rPr>
+          <w:sz w:val="21"/>
+          <w:szCs w:val="21"/>
           <w:lang w:eastAsia="en-US"/>
         </w:rPr>
       </w:pPr>
       <w:r>
         <w:rPr>
+          <w:rFonts w:eastAsia="MS Mincho" w:hint="eastAsia"/>
+          <w:sz w:val="21"/>
+          <w:szCs w:val="21"/>
+        </w:rPr>
+        <w:lastRenderedPageBreak/>
+        <w:t>Actively p</w:t>
+      </w:r>
+      <w:r>
+        <w:rPr>
+          <w:sz w:val="21"/>
+          <w:szCs w:val="21"/>
           <w:lang w:eastAsia="en-US"/>
         </w:rPr>
-        <w:t>Tested authentication protocols and standards</w:t>
-      </w:r>
-      <w:r>
-        <w:rPr>
+        <w:t>revented security regressions by developing</w:t>
+      </w:r>
+      <w:r>
+        <w:rPr>
+          <w:rFonts w:eastAsia="MS Mincho" w:hint="eastAsia"/>
+          <w:sz w:val="21"/>
+          <w:szCs w:val="21"/>
+        </w:rPr>
+        <w:t xml:space="preserve"> modular</w:t>
+      </w:r>
+      <w:r>
+        <w:rPr>
+          <w:sz w:val="21"/>
+          <w:szCs w:val="21"/>
           <w:lang w:eastAsia="en-US"/>
         </w:rPr>
-        <w:t xml:space="preserve"> (OAuth </w:t>
-      </w:r>
-      <w:r>
-        <w:rPr>
-          <w:lang w:eastAsia="en-US"/>
-        </w:rPr>
-        <w:t>WRAP/</w:t>
-      </w:r>
-      <w:r>
-        <w:rPr>
-          <w:lang w:eastAsia="en-US"/>
-        </w:rPr>
-        <w:t xml:space="preserve">2.0, SAML </w:t>
-      </w:r>
-      <w:r>
-        <w:rPr>
-          <w:lang w:eastAsia="en-US"/>
-        </w:rPr>
-        <w:t>1.1/</w:t>
-      </w:r>
-      <w:r>
-        <w:rPr>
-          <w:lang w:eastAsia="en-US"/>
-        </w:rPr>
-        <w:t>2.0,</w:t>
-      </w:r>
-      <w:r>
-        <w:rPr>
-          <w:lang w:eastAsia="en-US"/>
-        </w:rPr>
-        <w:t xml:space="preserve"> WS-*,</w:t>
-      </w:r>
-      <w:r>
-        <w:rPr>
-          <w:lang w:eastAsia="en-US"/>
-        </w:rPr>
-        <w:t xml:space="preserve"> Open ID</w:t>
-      </w:r>
-      <w:r>
-        <w:rPr>
-          <w:lang w:eastAsia="en-US"/>
-        </w:rPr>
-        <w:t>, etc.</w:t>
-      </w:r>
-      <w:r>
-        <w:rPr>
-          <w:lang w:eastAsia="en-US"/>
-        </w:rPr>
-        <w:t>)</w:t>
-      </w:r>
-      <w:r>
-        <w:rPr>
-          <w:lang w:eastAsia="en-US"/>
-        </w:rPr>
-        <w:t xml:space="preserve"> for security token services, ensuring robust and secure authentication across systems</w:t>
-      </w:r>
-      <w:r>
-        <w:rPr>
-          <w:lang w:eastAsia="en-US"/>
-        </w:rPr>
-        <w:t xml:space="preserve">, including </w:t>
-      </w:r>
-      <w:r>
-        <w:rPr>
-          <w:lang w:eastAsia="en-US"/>
-        </w:rPr>
-        <w:t>Office 365</w:t>
-      </w:r>
-      <w:r>
-        <w:rPr>
-          <w:lang w:eastAsia="en-US"/>
-        </w:rPr>
-        <w:t>.</w:t>
+        <w:t xml:space="preserve"> E2E security test framework, with an architecture that enabled adoption across teams.</w:t>
       </w:r>
     </w:p>
     <w:p>
@@ -1480,33 +1324,137 @@
           <w:ilvl w:val="0"/>
           <w:numId w:val="21"/>
         </w:numPr>
-        <w:rPr>
+        <w:spacing w:after="60"/>
+        <w:rPr>
+          <w:sz w:val="21"/>
+          <w:szCs w:val="21"/>
           <w:lang w:eastAsia="en-US"/>
         </w:rPr>
       </w:pPr>
       <w:r>
         <w:rPr>
+          <w:sz w:val="21"/>
+          <w:szCs w:val="21"/>
           <w:lang w:eastAsia="en-US"/>
         </w:rPr>
-        <w:t xml:space="preserve">Tested end-to-end live data migration from previous STS service to new version/database schema, </w:t>
-      </w:r>
-      <w:r>
-        <w:rPr>
-          <w:lang w:eastAsia="en-US"/>
-        </w:rPr>
-        <w:t xml:space="preserve">with </w:t>
-      </w:r>
-      <w:r>
-        <w:rPr>
-          <w:lang w:eastAsia="en-US"/>
-        </w:rPr>
-        <w:t>no issues discovered or customer impact during the migration</w:t>
-      </w:r>
-      <w:r>
-        <w:rPr>
-          <w:lang w:eastAsia="en-US"/>
-        </w:rPr>
-        <w:t>.</w:t>
+        <w:t>Laid the foundation for a new Azure security product by implementing initial IaaS and PaaS scanning agents and collaborating with internal teams to define baseline security policies.</w:t>
+      </w:r>
+    </w:p>
+    <w:p>
+      <w:pPr>
+        <w:pStyle w:val="Heading2"/>
+        <w:keepNext w:val="0"/>
+        <w:keepLines w:val="0"/>
+        <w:spacing w:after="60"/>
+        <w:rPr>
+          <w:caps w:val="0"/>
+          <w:sz w:val="21"/>
+          <w:szCs w:val="21"/>
+        </w:rPr>
+      </w:pPr>
+      <w:r>
+        <w:rPr>
+          <w:caps w:val="0"/>
+          <w:sz w:val="21"/>
+          <w:szCs w:val="21"/>
+        </w:rPr>
+        <w:t>Software</w:t>
+      </w:r>
+      <w:r>
+        <w:rPr>
+          <w:caps w:val="0"/>
+          <w:sz w:val="21"/>
+          <w:szCs w:val="21"/>
+        </w:rPr>
+        <w:t xml:space="preserve"> Development Engineer </w:t>
+      </w:r>
+      <w:r>
+        <w:rPr>
+          <w:caps w:val="0"/>
+          <w:sz w:val="21"/>
+          <w:szCs w:val="21"/>
+        </w:rPr>
+        <w:t>i</w:t>
+      </w:r>
+      <w:r>
+        <w:rPr>
+          <w:caps w:val="0"/>
+          <w:sz w:val="21"/>
+          <w:szCs w:val="21"/>
+        </w:rPr>
+        <w:t>n Test</w:t>
+      </w:r>
+      <w:r>
+        <w:rPr>
+          <w:caps w:val="0"/>
+          <w:sz w:val="21"/>
+          <w:szCs w:val="21"/>
+        </w:rPr>
+        <w:t xml:space="preserve"> | </w:t>
+      </w:r>
+      <w:r>
+        <w:rPr>
+          <w:caps w:val="0"/>
+          <w:sz w:val="21"/>
+          <w:szCs w:val="21"/>
+        </w:rPr>
+        <w:t>Azure Active Directory</w:t>
+      </w:r>
+      <w:r>
+        <w:rPr>
+          <w:caps w:val="0"/>
+          <w:sz w:val="21"/>
+          <w:szCs w:val="21"/>
+        </w:rPr>
+        <w:t xml:space="preserve"> </w:t>
+      </w:r>
+      <w:r>
+        <w:rPr>
+          <w:caps w:val="0"/>
+          <w:sz w:val="21"/>
+          <w:szCs w:val="21"/>
+        </w:rPr>
+        <w:t xml:space="preserve">| </w:t>
+      </w:r>
+      <w:r>
+        <w:rPr>
+          <w:caps w:val="0"/>
+          <w:sz w:val="21"/>
+          <w:szCs w:val="21"/>
+        </w:rPr>
+        <w:t>October 2010</w:t>
+      </w:r>
+      <w:r>
+        <w:rPr>
+          <w:caps w:val="0"/>
+          <w:sz w:val="21"/>
+          <w:szCs w:val="21"/>
+        </w:rPr>
+        <w:t xml:space="preserve"> – </w:t>
+      </w:r>
+      <w:r>
+        <w:rPr>
+          <w:caps w:val="0"/>
+          <w:sz w:val="21"/>
+          <w:szCs w:val="21"/>
+        </w:rPr>
+        <w:t>March</w:t>
+      </w:r>
+      <w:r>
+        <w:rPr>
+          <w:caps w:val="0"/>
+          <w:sz w:val="21"/>
+          <w:szCs w:val="21"/>
+        </w:rPr>
+        <w:t xml:space="preserve"> 201</w:t>
+      </w:r>
+      <w:r>
+        <w:rPr>
+          <w:caps w:val="0"/>
+          <w:sz w:val="21"/>
+          <w:szCs w:val="21"/>
+        </w:rPr>
+        <w:t>4</w:t>
       </w:r>
     </w:p>
     <w:p>
@@ -1516,193 +1464,36 @@
           <w:ilvl w:val="0"/>
           <w:numId w:val="21"/>
         </w:numPr>
-        <w:rPr>
+        <w:spacing w:after="60"/>
+        <w:rPr>
+          <w:sz w:val="21"/>
+          <w:szCs w:val="21"/>
           <w:lang w:eastAsia="en-US"/>
         </w:rPr>
       </w:pPr>
       <w:r>
         <w:rPr>
+          <w:sz w:val="21"/>
+          <w:szCs w:val="21"/>
           <w:lang w:eastAsia="en-US"/>
         </w:rPr>
-        <w:t xml:space="preserve">Known on team for </w:t>
-      </w:r>
-      <w:r>
-        <w:rPr>
+        <w:t>Ensured robust and secure authentication across systems, including Office 365, by testing developing identity protocols and standards (OAuth2, SAML, WS-*</w:t>
+      </w:r>
+      <w:r>
+        <w:rPr>
+          <w:rFonts w:eastAsia="MS Mincho" w:hint="eastAsia"/>
+          <w:sz w:val="21"/>
+          <w:szCs w:val="21"/>
+        </w:rPr>
+        <w:t>, etc.</w:t>
+      </w:r>
+      <w:r>
+        <w:rPr>
+          <w:sz w:val="21"/>
+          <w:szCs w:val="21"/>
           <w:lang w:eastAsia="en-US"/>
         </w:rPr>
-        <w:t>taking initiative to build</w:t>
-      </w:r>
-      <w:r>
-        <w:rPr>
-          <w:lang w:eastAsia="en-US"/>
-        </w:rPr>
-        <w:t xml:space="preserve"> creative solutions to expediate and bolster </w:t>
-      </w:r>
-      <w:r>
-        <w:rPr>
-          <w:lang w:eastAsia="en-US"/>
-        </w:rPr>
-        <w:t>reliability</w:t>
-      </w:r>
-      <w:r>
-        <w:rPr>
-          <w:lang w:eastAsia="en-US"/>
-        </w:rPr>
-        <w:t xml:space="preserve"> of manual and automated testing. Developed service </w:t>
-      </w:r>
-      <w:r>
-        <w:rPr>
-          <w:lang w:eastAsia="en-US"/>
-        </w:rPr>
-        <w:t xml:space="preserve">that improved the speed and reliability of test infrastructure </w:t>
-      </w:r>
-      <w:r>
-        <w:rPr>
-          <w:lang w:eastAsia="en-US"/>
-        </w:rPr>
-        <w:t xml:space="preserve">for whole team </w:t>
-      </w:r>
-      <w:r>
-        <w:rPr>
-          <w:lang w:eastAsia="en-US"/>
-        </w:rPr>
-        <w:t xml:space="preserve">by outsourcing </w:t>
-      </w:r>
-      <w:r>
-        <w:rPr>
-          <w:lang w:eastAsia="en-US"/>
-        </w:rPr>
-        <w:t xml:space="preserve">slow and error-prone </w:t>
-      </w:r>
-      <w:r>
-        <w:rPr>
-          <w:lang w:eastAsia="en-US"/>
-        </w:rPr>
-        <w:t xml:space="preserve">cloud </w:t>
-      </w:r>
-      <w:proofErr w:type="gramStart"/>
-      <w:r>
-        <w:rPr>
-          <w:lang w:eastAsia="en-US"/>
-        </w:rPr>
-        <w:t>tenant</w:t>
-      </w:r>
-      <w:proofErr w:type="gramEnd"/>
-      <w:r>
-        <w:rPr>
-          <w:lang w:eastAsia="en-US"/>
-        </w:rPr>
-        <w:t xml:space="preserve"> provisioning to a resilient "checkout" service.</w:t>
-      </w:r>
-      <w:r>
-        <w:rPr>
-          <w:lang w:eastAsia="en-US"/>
-        </w:rPr>
-        <w:t xml:space="preserve"> Developed</w:t>
-      </w:r>
-      <w:r>
-        <w:rPr>
-          <w:lang w:eastAsia="en-US"/>
-        </w:rPr>
-        <w:t xml:space="preserve"> local</w:t>
-      </w:r>
-      <w:r>
-        <w:rPr>
-          <w:lang w:eastAsia="en-US"/>
-        </w:rPr>
-        <w:t xml:space="preserve"> tooling</w:t>
-      </w:r>
-      <w:r>
-        <w:rPr>
-          <w:lang w:eastAsia="en-US"/>
-        </w:rPr>
-        <w:t xml:space="preserve"> used by whole team</w:t>
-      </w:r>
-      <w:r>
-        <w:rPr>
-          <w:lang w:eastAsia="en-US"/>
-        </w:rPr>
-        <w:t xml:space="preserve"> for</w:t>
-      </w:r>
-      <w:r>
-        <w:rPr>
-          <w:lang w:eastAsia="en-US"/>
-        </w:rPr>
-        <w:t xml:space="preserve"> ad-hoc</w:t>
-      </w:r>
-      <w:r>
-        <w:rPr>
-          <w:lang w:eastAsia="en-US"/>
-        </w:rPr>
-        <w:t xml:space="preserve"> testing </w:t>
-      </w:r>
-      <w:r>
-        <w:rPr>
-          <w:lang w:eastAsia="en-US"/>
-        </w:rPr>
-        <w:t xml:space="preserve">and validation of </w:t>
-      </w:r>
-      <w:r>
-        <w:rPr>
-          <w:lang w:eastAsia="en-US"/>
-        </w:rPr>
-        <w:t xml:space="preserve">arbitrary </w:t>
-      </w:r>
-      <w:r>
-        <w:rPr>
-          <w:lang w:eastAsia="en-US"/>
-        </w:rPr>
-        <w:t>OAuth</w:t>
-      </w:r>
-      <w:r>
-        <w:rPr>
-          <w:lang w:eastAsia="en-US"/>
-        </w:rPr>
-        <w:t xml:space="preserve"> </w:t>
-      </w:r>
-      <w:r>
-        <w:rPr>
-          <w:lang w:eastAsia="en-US"/>
-        </w:rPr>
-        <w:t>auth profiles/</w:t>
-      </w:r>
-      <w:r>
-        <w:rPr>
-          <w:lang w:eastAsia="en-US"/>
-        </w:rPr>
-        <w:t>flows ad-hoc</w:t>
-      </w:r>
-      <w:r>
-        <w:rPr>
-          <w:lang w:eastAsia="en-US"/>
-        </w:rPr>
-        <w:t>.</w:t>
-      </w:r>
-    </w:p>
-    <w:p>
-      <w:pPr>
-        <w:pStyle w:val="Heading2"/>
-      </w:pPr>
-      <w:r>
-        <w:t>SoftWare Development Engineer In Test</w:t>
-      </w:r>
-      <w:r>
-        <w:t xml:space="preserve"> | </w:t>
-      </w:r>
-      <w:r>
-        <w:t>Microsoft Forefront Protection Manager Team</w:t>
-      </w:r>
-      <w:r>
-        <w:t xml:space="preserve"> | </w:t>
-      </w:r>
-      <w:r>
-        <w:t>October 2009</w:t>
-      </w:r>
-      <w:r>
-        <w:t xml:space="preserve"> – </w:t>
-      </w:r>
-      <w:r>
-        <w:t>april 2010</w:t>
+        <w:t>)</w:t>
       </w:r>
     </w:p>
     <w:p>
@@ -1712,56 +1503,28 @@
           <w:ilvl w:val="0"/>
           <w:numId w:val="21"/>
         </w:numPr>
-        <w:rPr>
+        <w:spacing w:after="60"/>
+        <w:rPr>
+          <w:sz w:val="21"/>
+          <w:szCs w:val="21"/>
           <w:lang w:eastAsia="en-US"/>
         </w:rPr>
       </w:pPr>
       <w:r>
         <w:rPr>
-          <w:rFonts w:ascii="Calibri" w:hAnsi="Calibri" w:cs="Calibri"/>
-        </w:rPr>
-        <w:t>Tested client</w:t>
-      </w:r>
-      <w:r>
-        <w:rPr>
-          <w:rFonts w:ascii="Calibri" w:hAnsi="Calibri" w:cs="Calibri"/>
-        </w:rPr>
-        <w:t xml:space="preserve"> agent and</w:t>
-      </w:r>
-      <w:r>
-        <w:rPr>
-          <w:rFonts w:ascii="Calibri" w:hAnsi="Calibri" w:cs="Calibri"/>
-        </w:rPr>
-        <w:t xml:space="preserve"> software on variety of environments, including localization</w:t>
-      </w:r>
-      <w:r>
-        <w:rPr>
-          <w:rFonts w:ascii="Calibri" w:hAnsi="Calibri" w:cs="Calibri"/>
-        </w:rPr>
-        <w:t>/globalization</w:t>
-      </w:r>
-      <w:r>
-        <w:rPr>
-          <w:rFonts w:ascii="Calibri" w:hAnsi="Calibri" w:cs="Calibri"/>
-        </w:rPr>
-        <w:t xml:space="preserve"> testing</w:t>
-      </w:r>
-      <w:r>
-        <w:rPr>
+          <w:sz w:val="21"/>
+          <w:szCs w:val="21"/>
           <w:lang w:eastAsia="en-US"/>
         </w:rPr>
-        <w:t>.</w:t>
-      </w:r>
-    </w:p>
-    <w:p>
-      <w:pPr>
-        <w:pStyle w:val="Heading1"/>
-      </w:pPr>
-      <w:r>
-        <w:t xml:space="preserve">Blockchain/Crypto </w:t>
-      </w:r>
-      <w:r>
-        <w:t>Experience</w:t>
+        <w:t>Enabled seamless, issue-free live migrations of security token services for Azure customers with</w:t>
+      </w:r>
+      <w:r>
+        <w:rPr>
+          <w:sz w:val="21"/>
+          <w:szCs w:val="21"/>
+          <w:lang w:eastAsia="en-US"/>
+        </w:rPr>
+        <w:t xml:space="preserve"> extensive testing.</w:t>
       </w:r>
     </w:p>
     <w:p>
@@ -1771,71 +1534,20 @@
           <w:ilvl w:val="0"/>
           <w:numId w:val="21"/>
         </w:numPr>
-        <w:rPr>
+        <w:spacing w:after="60"/>
+        <w:rPr>
+          <w:sz w:val="21"/>
+          <w:szCs w:val="21"/>
           <w:lang w:eastAsia="en-US"/>
         </w:rPr>
       </w:pPr>
       <w:r>
         <w:rPr>
-          <w:b/>
-          <w:bCs/>
-        </w:rPr>
-        <w:t>Fundamentals</w:t>
-      </w:r>
-      <w:r>
-        <w:t>: strong foundation and understanding of broad spectrum of math and cryptographi</w:t>
-      </w:r>
-      <w:r>
-        <w:t>c technologies used in general cryptography and extending to blockchains and cryptocurrency.</w:t>
-      </w:r>
-      <w:r>
-        <w:t xml:space="preserve"> Hash</w:t>
-      </w:r>
-      <w:r>
-        <w:t xml:space="preserve"> and encryption </w:t>
-      </w:r>
-      <w:r>
-        <w:t>algorithms</w:t>
-      </w:r>
-      <w:r>
-        <w:t>, PKI,</w:t>
-      </w:r>
-      <w:r>
-        <w:t xml:space="preserve"> commitment schemes,</w:t>
-      </w:r>
-      <w:r>
-        <w:t xml:space="preserve"> consensus algorithms</w:t>
-      </w:r>
-      <w:r>
-        <w:t>/BFT,</w:t>
-      </w:r>
-      <w:r>
-        <w:t xml:space="preserve"> hands-on experience working with newer advancements </w:t>
-      </w:r>
-      <w:r>
-        <w:t>such as</w:t>
-      </w:r>
-      <w:r>
-        <w:t xml:space="preserve"> </w:t>
-      </w:r>
-      <w:proofErr w:type="spellStart"/>
-      <w:r>
-        <w:t>zk</w:t>
-      </w:r>
-      <w:proofErr w:type="spellEnd"/>
-      <w:r>
-        <w:t xml:space="preserve">-SNARKS and </w:t>
-      </w:r>
-      <w:proofErr w:type="spellStart"/>
-      <w:r>
-        <w:t>zk</w:t>
-      </w:r>
-      <w:proofErr w:type="spellEnd"/>
-      <w:r>
-        <w:t>-STARKS</w:t>
-      </w:r>
-      <w:r>
-        <w:t>.</w:t>
+          <w:sz w:val="21"/>
+          <w:szCs w:val="21"/>
+          <w:lang w:eastAsia="en-US"/>
+        </w:rPr>
+        <w:t>Accelerated and improved test automation reliability for stakeholders by leading development of a robust testing infrastructure that compartmentalized tenant provisioning and management complexity.</w:t>
       </w:r>
     </w:p>
     <w:p>
@@ -1845,54 +1557,113 @@
           <w:ilvl w:val="0"/>
           <w:numId w:val="21"/>
         </w:numPr>
-        <w:rPr>
+        <w:spacing w:after="60"/>
+        <w:rPr>
+          <w:sz w:val="21"/>
+          <w:szCs w:val="21"/>
           <w:lang w:eastAsia="en-US"/>
         </w:rPr>
       </w:pPr>
       <w:r>
         <w:rPr>
-          <w:b/>
-          <w:bCs/>
-        </w:rPr>
-        <w:t>Ethereum Technology:</w:t>
-      </w:r>
-      <w:r>
-        <w:t xml:space="preserve"> familiarity with Ethereum technology and development, EVM, Solidity, smart contracts</w:t>
-      </w:r>
-      <w:r>
-        <w:t>, smart contract verification</w:t>
-      </w:r>
-      <w:r>
-        <w:t>. Hands-on experience w</w:t>
-      </w:r>
-      <w:r>
-        <w:t>ith using many L2s</w:t>
-      </w:r>
-      <w:r>
-        <w:t>/sidechains</w:t>
-      </w:r>
-      <w:r>
-        <w:t xml:space="preserve"> </w:t>
-      </w:r>
-      <w:r>
-        <w:t>such as</w:t>
-      </w:r>
-      <w:r>
-        <w:t xml:space="preserve"> Polygon, </w:t>
-      </w:r>
-      <w:proofErr w:type="spellStart"/>
-      <w:r>
-        <w:t>Arbitrum</w:t>
-      </w:r>
-      <w:proofErr w:type="spellEnd"/>
-      <w:r>
-        <w:t>, Optimism</w:t>
-      </w:r>
-      <w:r>
-        <w:t>. Experimented with Uniswap V3.0 liquidity pools</w:t>
-      </w:r>
-      <w:r>
-        <w:t xml:space="preserve"> and automated liquidity management.</w:t>
+          <w:sz w:val="21"/>
+          <w:szCs w:val="21"/>
+          <w:lang w:eastAsia="en-US"/>
+        </w:rPr>
+        <w:t xml:space="preserve">Developed several internal tools used by teams for ad-hoc testing </w:t>
+      </w:r>
+      <w:r>
+        <w:rPr>
+          <w:sz w:val="21"/>
+          <w:szCs w:val="21"/>
+          <w:lang w:eastAsia="en-US"/>
+        </w:rPr>
+        <w:t>and manipulating authentication protocol flows.</w:t>
+      </w:r>
+    </w:p>
+    <w:p>
+      <w:pPr>
+        <w:pStyle w:val="Heading2"/>
+        <w:keepNext w:val="0"/>
+        <w:keepLines w:val="0"/>
+        <w:spacing w:after="60"/>
+        <w:rPr>
+          <w:caps w:val="0"/>
+          <w:sz w:val="21"/>
+          <w:szCs w:val="21"/>
+        </w:rPr>
+      </w:pPr>
+      <w:r>
+        <w:rPr>
+          <w:caps w:val="0"/>
+          <w:sz w:val="21"/>
+          <w:szCs w:val="21"/>
+        </w:rPr>
+        <w:t>Soft</w:t>
+      </w:r>
+      <w:r>
+        <w:rPr>
+          <w:caps w:val="0"/>
+          <w:sz w:val="21"/>
+          <w:szCs w:val="21"/>
+        </w:rPr>
+        <w:t>w</w:t>
+      </w:r>
+      <w:r>
+        <w:rPr>
+          <w:caps w:val="0"/>
+          <w:sz w:val="21"/>
+          <w:szCs w:val="21"/>
+        </w:rPr>
+        <w:t xml:space="preserve">are Development Engineer </w:t>
+      </w:r>
+      <w:r>
+        <w:rPr>
+          <w:caps w:val="0"/>
+          <w:sz w:val="21"/>
+          <w:szCs w:val="21"/>
+        </w:rPr>
+        <w:t>i</w:t>
+      </w:r>
+      <w:r>
+        <w:rPr>
+          <w:caps w:val="0"/>
+          <w:sz w:val="21"/>
+          <w:szCs w:val="21"/>
+        </w:rPr>
+        <w:t xml:space="preserve">n Test | Forefront </w:t>
+      </w:r>
+      <w:r>
+        <w:rPr>
+          <w:caps w:val="0"/>
+          <w:sz w:val="21"/>
+          <w:szCs w:val="21"/>
+        </w:rPr>
+        <w:t xml:space="preserve">Protection Manager </w:t>
+      </w:r>
+      <w:r>
+        <w:rPr>
+          <w:caps w:val="0"/>
+          <w:sz w:val="21"/>
+          <w:szCs w:val="21"/>
+        </w:rPr>
+        <w:t xml:space="preserve">| October 2009 – </w:t>
+      </w:r>
+      <w:r>
+        <w:rPr>
+          <w:caps w:val="0"/>
+          <w:sz w:val="21"/>
+          <w:szCs w:val="21"/>
+        </w:rPr>
+        <w:t>April</w:t>
+      </w:r>
+      <w:r>
+        <w:rPr>
+          <w:caps w:val="0"/>
+          <w:sz w:val="21"/>
+          <w:szCs w:val="21"/>
+        </w:rPr>
+        <w:t xml:space="preserve"> 2010</w:t>
       </w:r>
     </w:p>
     <w:p>
@@ -1902,55 +1673,47 @@
           <w:ilvl w:val="0"/>
           <w:numId w:val="21"/>
         </w:numPr>
-        <w:rPr>
+        <w:spacing w:after="60"/>
+        <w:rPr>
+          <w:sz w:val="21"/>
+          <w:szCs w:val="21"/>
           <w:lang w:eastAsia="en-US"/>
         </w:rPr>
       </w:pPr>
       <w:r>
         <w:rPr>
-          <w:b/>
-          <w:bCs/>
-        </w:rPr>
-        <w:lastRenderedPageBreak/>
-        <w:t>Ethereum Staking (2022-Present):</w:t>
-      </w:r>
-      <w:r>
-        <w:t xml:space="preserve"> Built and manage </w:t>
-      </w:r>
-      <w:r>
-        <w:t>own at-home</w:t>
-      </w:r>
-      <w:r>
-        <w:t xml:space="preserve"> Proxmox cluster with redundant distributed</w:t>
-      </w:r>
-      <w:r>
-        <w:t>, containerized</w:t>
-      </w:r>
-      <w:r>
-        <w:t xml:space="preserve"> Ethereum nodes</w:t>
-      </w:r>
-      <w:r>
-        <w:t xml:space="preserve"> (no majority clients)</w:t>
-      </w:r>
-      <w:r>
-        <w:t>, achieving &gt;99.9% uptime.</w:t>
-      </w:r>
-      <w:r>
-        <w:t xml:space="preserve"> </w:t>
-      </w:r>
-      <w:r>
-        <w:t xml:space="preserve">Built </w:t>
-      </w:r>
-      <w:proofErr w:type="gramStart"/>
-      <w:r>
-        <w:t>battery</w:t>
-      </w:r>
-      <w:proofErr w:type="gramEnd"/>
-      <w:r>
-        <w:t xml:space="preserve"> backup system</w:t>
-      </w:r>
-      <w:r>
-        <w:t xml:space="preserve"> to manage occasional power outages.</w:t>
+          <w:rFonts w:cs="Calibri"/>
+          <w:sz w:val="21"/>
+          <w:szCs w:val="21"/>
+        </w:rPr>
+        <w:t xml:space="preserve">Conducted comprehensive testing of client agent and software across </w:t>
+      </w:r>
+      <w:r>
+        <w:rPr>
+          <w:rFonts w:cs="Calibri"/>
+          <w:sz w:val="21"/>
+          <w:szCs w:val="21"/>
+        </w:rPr>
+        <w:t>diverse environments, including localization and globalization scenarios.</w:t>
+      </w:r>
+    </w:p>
+    <w:p>
+      <w:pPr>
+        <w:pStyle w:val="Heading1"/>
+        <w:keepNext w:val="0"/>
+        <w:keepLines w:val="0"/>
+        <w:spacing w:after="60"/>
+        <w:rPr>
+          <w:sz w:val="26"/>
+          <w:szCs w:val="26"/>
+        </w:rPr>
+      </w:pPr>
+      <w:r>
+        <w:rPr>
+          <w:sz w:val="26"/>
+          <w:szCs w:val="26"/>
+        </w:rPr>
+        <w:t>Blockchain/Crypto Experience</w:t>
       </w:r>
     </w:p>
     <w:p>
@@ -1960,7 +1723,10 @@
           <w:ilvl w:val="0"/>
           <w:numId w:val="21"/>
         </w:numPr>
-        <w:rPr>
+        <w:spacing w:after="60"/>
+        <w:rPr>
+          <w:sz w:val="21"/>
+          <w:szCs w:val="21"/>
           <w:lang w:eastAsia="en-US"/>
         </w:rPr>
       </w:pPr>
@@ -1968,58 +1734,169 @@
         <w:rPr>
           <w:b/>
           <w:bCs/>
-        </w:rPr>
-        <w:t>Ethereum Mining (2018):</w:t>
-      </w:r>
-      <w:r>
+          <w:sz w:val="21"/>
+          <w:szCs w:val="21"/>
+        </w:rPr>
+        <w:t>Fundamentals</w:t>
+      </w:r>
+      <w:r>
+        <w:rPr>
+          <w:sz w:val="21"/>
+          <w:szCs w:val="21"/>
+        </w:rPr>
+        <w:t>: strong foundation and understanding of broad spectrum of math and cryptographi</w:t>
+      </w:r>
+      <w:r>
+        <w:rPr>
+          <w:sz w:val="21"/>
+          <w:szCs w:val="21"/>
+        </w:rPr>
+        <w:t>c technologies used in general cryptography and</w:t>
+      </w:r>
+      <w:r>
+        <w:rPr>
+          <w:rFonts w:hint="eastAsia"/>
+          <w:sz w:val="21"/>
+          <w:szCs w:val="21"/>
+        </w:rPr>
         <w:t xml:space="preserve"> </w:t>
       </w:r>
       <w:r>
-        <w:t>Recognized “arbitrage” opportunity and d</w:t>
-      </w:r>
-      <w:r>
-        <w:t>eveloped a solution to efficiently manage AWS spot instances</w:t>
-      </w:r>
-      <w:r>
-        <w:t xml:space="preserve"> with GPU</w:t>
-      </w:r>
-      <w:r>
-        <w:t xml:space="preserve"> acceleration</w:t>
-      </w:r>
-      <w:r>
-        <w:t xml:space="preserve"> for Ethereum mining, </w:t>
-      </w:r>
-      <w:r>
-        <w:t xml:space="preserve">automating spot </w:t>
-      </w:r>
-      <w:r>
-        <w:t>instance creati</w:t>
-      </w:r>
-      <w:r>
-        <w:t>on</w:t>
-      </w:r>
-      <w:r>
-        <w:t xml:space="preserve"> with miner configured to a pool</w:t>
-      </w:r>
-      <w:r>
-        <w:t>.</w:t>
-      </w:r>
-      <w:r>
-        <w:t xml:space="preserve"> </w:t>
-      </w:r>
-      <w:r>
-        <w:t>O</w:t>
-      </w:r>
-      <w:r>
-        <w:t xml:space="preserve">ptimizing </w:t>
-      </w:r>
-      <w:r>
-        <w:t xml:space="preserve">mining </w:t>
-      </w:r>
-      <w:r>
-        <w:t>costs based on spot pricing</w:t>
-      </w:r>
-      <w:r>
+        <w:rPr>
+          <w:sz w:val="21"/>
+          <w:szCs w:val="21"/>
+        </w:rPr>
+        <w:t>extending to blockchains and cryptocurrency.</w:t>
+      </w:r>
+      <w:r>
+        <w:rPr>
+          <w:sz w:val="21"/>
+          <w:szCs w:val="21"/>
+        </w:rPr>
+        <w:t xml:space="preserve"> Hash</w:t>
+      </w:r>
+      <w:r>
+        <w:rPr>
+          <w:rFonts w:hint="eastAsia"/>
+          <w:sz w:val="21"/>
+          <w:szCs w:val="21"/>
+        </w:rPr>
+        <w:t>/</w:t>
+      </w:r>
+      <w:r>
+        <w:rPr>
+          <w:sz w:val="21"/>
+          <w:szCs w:val="21"/>
+        </w:rPr>
+        <w:t xml:space="preserve">encryption </w:t>
+      </w:r>
+      <w:r>
+        <w:rPr>
+          <w:sz w:val="21"/>
+          <w:szCs w:val="21"/>
+        </w:rPr>
+        <w:t>algorithms</w:t>
+      </w:r>
+      <w:r>
+        <w:rPr>
+          <w:sz w:val="21"/>
+          <w:szCs w:val="21"/>
+        </w:rPr>
+        <w:t>,</w:t>
+      </w:r>
+      <w:r>
+        <w:rPr>
+          <w:sz w:val="21"/>
+          <w:szCs w:val="21"/>
+        </w:rPr>
+        <w:t xml:space="preserve"> commitment schemes,</w:t>
+      </w:r>
+      <w:r>
+        <w:rPr>
+          <w:sz w:val="21"/>
+          <w:szCs w:val="21"/>
+        </w:rPr>
+        <w:t xml:space="preserve"> consensus algorithms</w:t>
+      </w:r>
+      <w:r>
+        <w:rPr>
+          <w:sz w:val="21"/>
+          <w:szCs w:val="21"/>
+        </w:rPr>
+        <w:t>/BFT,</w:t>
+      </w:r>
+      <w:r>
+        <w:rPr>
+          <w:sz w:val="21"/>
+          <w:szCs w:val="21"/>
+        </w:rPr>
+        <w:t xml:space="preserve"> hands-on experience working with </w:t>
+      </w:r>
+      <w:r>
+        <w:rPr>
+          <w:rFonts w:hint="eastAsia"/>
+          <w:sz w:val="21"/>
+          <w:szCs w:val="21"/>
+        </w:rPr>
+        <w:t>newer zero-knowledge proofs</w:t>
+      </w:r>
+      <w:r>
+        <w:rPr>
+          <w:rFonts w:hint="eastAsia"/>
+          <w:sz w:val="21"/>
+          <w:szCs w:val="21"/>
+        </w:rPr>
+        <w:t xml:space="preserve"> (</w:t>
+      </w:r>
+      <w:proofErr w:type="spellStart"/>
+      <w:r>
+        <w:rPr>
+          <w:rFonts w:hint="eastAsia"/>
+          <w:sz w:val="21"/>
+          <w:szCs w:val="21"/>
+        </w:rPr>
+        <w:t>zk</w:t>
+      </w:r>
+      <w:proofErr w:type="spellEnd"/>
+      <w:r>
+        <w:rPr>
+          <w:rFonts w:hint="eastAsia"/>
+          <w:sz w:val="21"/>
+          <w:szCs w:val="21"/>
+        </w:rPr>
+        <w:t>-SNARKS/</w:t>
+      </w:r>
+      <w:proofErr w:type="spellStart"/>
+      <w:r>
+        <w:rPr>
+          <w:rFonts w:hint="eastAsia"/>
+          <w:sz w:val="21"/>
+          <w:szCs w:val="21"/>
+        </w:rPr>
+        <w:t>zk</w:t>
+      </w:r>
+      <w:proofErr w:type="spellEnd"/>
+      <w:r>
+        <w:rPr>
+          <w:rFonts w:hint="eastAsia"/>
+          <w:sz w:val="21"/>
+          <w:szCs w:val="21"/>
+        </w:rPr>
+        <w:t>-STARK)</w:t>
+      </w:r>
+      <w:r>
+        <w:rPr>
+          <w:rFonts w:hint="eastAsia"/>
+          <w:sz w:val="21"/>
+          <w:szCs w:val="21"/>
+        </w:rPr>
+        <w:t xml:space="preserve"> and applications</w:t>
+      </w:r>
+      <w:r>
+        <w:rPr>
+          <w:sz w:val="21"/>
+          <w:szCs w:val="21"/>
+        </w:rPr>
         <w:t>.</w:t>
       </w:r>
     </w:p>
@@ -2030,108 +1907,415 @@
           <w:ilvl w:val="0"/>
           <w:numId w:val="21"/>
         </w:numPr>
-        <w:rPr>
-          <w:lang w:eastAsia="en-US"/>
+        <w:spacing w:after="60"/>
+        <w:rPr>
+          <w:sz w:val="21"/>
+          <w:szCs w:val="21"/>
         </w:rPr>
       </w:pPr>
       <w:r>
         <w:rPr>
           <w:b/>
           <w:bCs/>
-        </w:rPr>
-        <w:t>Early Enthusiast/Investor:</w:t>
-      </w:r>
-      <w:r>
+          <w:sz w:val="21"/>
+          <w:szCs w:val="21"/>
+        </w:rPr>
+        <w:t>Ethereum Technology:</w:t>
+      </w:r>
+      <w:r>
+        <w:rPr>
+          <w:sz w:val="21"/>
+          <w:szCs w:val="21"/>
+        </w:rPr>
         <w:t xml:space="preserve"> </w:t>
       </w:r>
       <w:r>
-        <w:t>Followed</w:t>
-      </w:r>
-      <w:r>
-        <w:t xml:space="preserve"> crypto/blockchain development since 2011, more seriously since </w:t>
-      </w:r>
-      <w:r>
-        <w:t>2017.</w:t>
-      </w:r>
-      <w:r>
-        <w:t xml:space="preserve"> Most interest in Ethereum but Bitcoin and Solana as well. Full-self custody of own crypto, using Shamir secret sharing, secret wallets, etc. for self-custody security.</w:t>
+        <w:rPr>
+          <w:sz w:val="21"/>
+          <w:szCs w:val="21"/>
+        </w:rPr>
+        <w:t xml:space="preserve">broad </w:t>
+      </w:r>
+      <w:r>
+        <w:rPr>
+          <w:sz w:val="21"/>
+          <w:szCs w:val="21"/>
+        </w:rPr>
+        <w:t>familiarity with development</w:t>
+      </w:r>
+      <w:r>
+        <w:rPr>
+          <w:sz w:val="21"/>
+          <w:szCs w:val="21"/>
+        </w:rPr>
+        <w:t xml:space="preserve"> and tech</w:t>
+      </w:r>
+      <w:r>
+        <w:rPr>
+          <w:sz w:val="21"/>
+          <w:szCs w:val="21"/>
+        </w:rPr>
+        <w:t xml:space="preserve"> stack</w:t>
+      </w:r>
+      <w:r>
+        <w:rPr>
+          <w:sz w:val="21"/>
+          <w:szCs w:val="21"/>
+        </w:rPr>
+        <w:t>,</w:t>
+      </w:r>
+      <w:r>
+        <w:rPr>
+          <w:rFonts w:hint="eastAsia"/>
+          <w:sz w:val="21"/>
+          <w:szCs w:val="21"/>
+        </w:rPr>
+        <w:t xml:space="preserve"> e.g.</w:t>
+      </w:r>
+      <w:r>
+        <w:rPr>
+          <w:sz w:val="21"/>
+          <w:szCs w:val="21"/>
+        </w:rPr>
+        <w:t xml:space="preserve"> </w:t>
+      </w:r>
+      <w:r>
+        <w:rPr>
+          <w:sz w:val="21"/>
+          <w:szCs w:val="21"/>
+        </w:rPr>
+        <w:t xml:space="preserve">smart contracts, </w:t>
+      </w:r>
+      <w:r>
+        <w:rPr>
+          <w:sz w:val="21"/>
+          <w:szCs w:val="21"/>
+        </w:rPr>
+        <w:t>EVM, Solidity</w:t>
+      </w:r>
+      <w:r>
+        <w:rPr>
+          <w:sz w:val="21"/>
+          <w:szCs w:val="21"/>
+        </w:rPr>
+        <w:t>, smart contract verification</w:t>
+      </w:r>
+      <w:r>
+        <w:rPr>
+          <w:sz w:val="21"/>
+          <w:szCs w:val="21"/>
+        </w:rPr>
+        <w:t>. Hands-on experience w</w:t>
+      </w:r>
+      <w:r>
+        <w:rPr>
+          <w:sz w:val="21"/>
+          <w:szCs w:val="21"/>
+        </w:rPr>
+        <w:t xml:space="preserve">ith using many </w:t>
+      </w:r>
+      <w:proofErr w:type="spellStart"/>
+      <w:r>
+        <w:rPr>
+          <w:rFonts w:hint="eastAsia"/>
+          <w:sz w:val="21"/>
+          <w:szCs w:val="21"/>
+        </w:rPr>
+        <w:t>dApps</w:t>
+      </w:r>
+      <w:proofErr w:type="spellEnd"/>
+      <w:r>
+        <w:rPr>
+          <w:rFonts w:hint="eastAsia"/>
+          <w:sz w:val="21"/>
+          <w:szCs w:val="21"/>
+        </w:rPr>
+        <w:t xml:space="preserve">, </w:t>
+      </w:r>
+      <w:r>
+        <w:rPr>
+          <w:sz w:val="21"/>
+          <w:szCs w:val="21"/>
+        </w:rPr>
+        <w:t>L2s</w:t>
+      </w:r>
+      <w:r>
+        <w:rPr>
+          <w:sz w:val="21"/>
+          <w:szCs w:val="21"/>
+        </w:rPr>
+        <w:t>/sidechains</w:t>
+      </w:r>
+      <w:r>
+        <w:rPr>
+          <w:sz w:val="21"/>
+          <w:szCs w:val="21"/>
+        </w:rPr>
+        <w:t xml:space="preserve"> </w:t>
+      </w:r>
+      <w:r>
+        <w:rPr>
+          <w:sz w:val="21"/>
+          <w:szCs w:val="21"/>
+        </w:rPr>
+        <w:t>such as</w:t>
+      </w:r>
+      <w:r>
+        <w:rPr>
+          <w:sz w:val="21"/>
+          <w:szCs w:val="21"/>
+        </w:rPr>
+        <w:t xml:space="preserve"> </w:t>
+      </w:r>
+      <w:r>
+        <w:rPr>
+          <w:rFonts w:hint="eastAsia"/>
+          <w:sz w:val="21"/>
+          <w:szCs w:val="21"/>
+        </w:rPr>
+        <w:t xml:space="preserve">Base, </w:t>
+      </w:r>
+      <w:r>
+        <w:rPr>
+          <w:sz w:val="21"/>
+          <w:szCs w:val="21"/>
+        </w:rPr>
+        <w:t xml:space="preserve">Polygon, </w:t>
+      </w:r>
+      <w:proofErr w:type="spellStart"/>
+      <w:r>
+        <w:rPr>
+          <w:sz w:val="21"/>
+          <w:szCs w:val="21"/>
+        </w:rPr>
+        <w:t>Arbitrum</w:t>
+      </w:r>
+      <w:proofErr w:type="spellEnd"/>
+      <w:r>
+        <w:rPr>
+          <w:sz w:val="21"/>
+          <w:szCs w:val="21"/>
+        </w:rPr>
+        <w:t>, Optimism</w:t>
+      </w:r>
+      <w:r>
+        <w:rPr>
+          <w:rFonts w:hint="eastAsia"/>
+          <w:sz w:val="21"/>
+          <w:szCs w:val="21"/>
+        </w:rPr>
+        <w:t>.</w:t>
+      </w:r>
+      <w:r>
+        <w:rPr>
+          <w:sz w:val="21"/>
+          <w:szCs w:val="21"/>
+        </w:rPr>
+        <w:t xml:space="preserve"> Run own testnet </w:t>
+      </w:r>
+      <w:r>
+        <w:rPr>
+          <w:sz w:val="21"/>
+          <w:szCs w:val="21"/>
+        </w:rPr>
+        <w:t>node</w:t>
+      </w:r>
+      <w:r>
+        <w:rPr>
+          <w:sz w:val="21"/>
+          <w:szCs w:val="21"/>
+        </w:rPr>
+        <w:t xml:space="preserve"> (Goerli, </w:t>
+      </w:r>
+      <w:proofErr w:type="spellStart"/>
+      <w:r>
+        <w:rPr>
+          <w:sz w:val="21"/>
+          <w:szCs w:val="21"/>
+        </w:rPr>
+        <w:t>Hoodi</w:t>
+      </w:r>
+      <w:proofErr w:type="spellEnd"/>
+      <w:r>
+        <w:rPr>
+          <w:sz w:val="21"/>
+          <w:szCs w:val="21"/>
+        </w:rPr>
+        <w:t xml:space="preserve">, </w:t>
+      </w:r>
+      <w:proofErr w:type="spellStart"/>
+      <w:r>
+        <w:rPr>
+          <w:sz w:val="21"/>
+          <w:szCs w:val="21"/>
+        </w:rPr>
+        <w:t>Sepolia</w:t>
+      </w:r>
+      <w:proofErr w:type="spellEnd"/>
+      <w:r>
+        <w:rPr>
+          <w:sz w:val="21"/>
+          <w:szCs w:val="21"/>
+        </w:rPr>
+        <w:t>).</w:t>
       </w:r>
     </w:p>
     <w:p>
       <w:pPr>
-        <w:pStyle w:val="Heading1"/>
-      </w:pPr>
-      <w:r>
-        <w:t>Education</w:t>
+        <w:pStyle w:val="ListBullet"/>
+        <w:numPr>
+          <w:ilvl w:val="0"/>
+          <w:numId w:val="21"/>
+        </w:numPr>
+        <w:spacing w:after="60"/>
+        <w:rPr>
+          <w:sz w:val="21"/>
+          <w:szCs w:val="21"/>
+        </w:rPr>
+      </w:pPr>
+      <w:r>
+        <w:rPr>
+          <w:rFonts w:hint="eastAsia"/>
+          <w:b/>
+          <w:bCs/>
+          <w:sz w:val="21"/>
+          <w:szCs w:val="21"/>
+        </w:rPr>
+        <w:t>Staking</w:t>
+      </w:r>
+      <w:r>
+        <w:rPr>
+          <w:rFonts w:hint="eastAsia"/>
+          <w:b/>
+          <w:bCs/>
+          <w:sz w:val="21"/>
+          <w:szCs w:val="21"/>
+        </w:rPr>
+        <w:t>/Mining</w:t>
+      </w:r>
+      <w:r>
+        <w:rPr>
+          <w:rFonts w:hint="eastAsia"/>
+          <w:b/>
+          <w:bCs/>
+          <w:sz w:val="21"/>
+          <w:szCs w:val="21"/>
+        </w:rPr>
+        <w:t xml:space="preserve">: </w:t>
+      </w:r>
+      <w:r>
+        <w:rPr>
+          <w:rFonts w:hint="eastAsia"/>
+          <w:sz w:val="21"/>
+          <w:szCs w:val="21"/>
+        </w:rPr>
+        <w:t xml:space="preserve">Run own </w:t>
+      </w:r>
+      <w:r>
+        <w:rPr>
+          <w:sz w:val="21"/>
+          <w:szCs w:val="21"/>
+        </w:rPr>
+        <w:t xml:space="preserve">resilient </w:t>
+      </w:r>
+      <w:r>
+        <w:rPr>
+          <w:rFonts w:hint="eastAsia"/>
+          <w:sz w:val="21"/>
+          <w:szCs w:val="21"/>
+        </w:rPr>
+        <w:t xml:space="preserve">Ethereum staking </w:t>
+      </w:r>
+      <w:r>
+        <w:rPr>
+          <w:sz w:val="21"/>
+          <w:szCs w:val="21"/>
+        </w:rPr>
+        <w:t>operation</w:t>
+      </w:r>
+      <w:r>
+        <w:rPr>
+          <w:rFonts w:hint="eastAsia"/>
+          <w:sz w:val="21"/>
+          <w:szCs w:val="21"/>
+        </w:rPr>
+        <w:t xml:space="preserve"> with 99.9 % uptime</w:t>
+      </w:r>
+      <w:r>
+        <w:rPr>
+          <w:rFonts w:hint="eastAsia"/>
+          <w:sz w:val="21"/>
+          <w:szCs w:val="21"/>
+        </w:rPr>
+        <w:t xml:space="preserve">. </w:t>
+      </w:r>
+      <w:r>
+        <w:rPr>
+          <w:sz w:val="21"/>
+          <w:szCs w:val="21"/>
+        </w:rPr>
+        <w:t>In 201</w:t>
+      </w:r>
+      <w:r>
+        <w:rPr>
+          <w:sz w:val="21"/>
+          <w:szCs w:val="21"/>
+        </w:rPr>
+        <w:t xml:space="preserve">7, </w:t>
+      </w:r>
+      <w:r>
+        <w:rPr>
+          <w:sz w:val="21"/>
+          <w:szCs w:val="21"/>
+        </w:rPr>
+        <w:t>u</w:t>
+      </w:r>
+      <w:r>
+        <w:rPr>
+          <w:rFonts w:hint="eastAsia"/>
+          <w:sz w:val="21"/>
+          <w:szCs w:val="21"/>
+        </w:rPr>
+        <w:t>sed dynamic setup using favorable AWS spot instanc</w:t>
+      </w:r>
+      <w:r>
+        <w:rPr>
+          <w:sz w:val="21"/>
+          <w:szCs w:val="21"/>
+        </w:rPr>
+        <w:t>e pricing</w:t>
+      </w:r>
+      <w:r>
+        <w:rPr>
+          <w:rFonts w:hint="eastAsia"/>
+          <w:sz w:val="21"/>
+          <w:szCs w:val="21"/>
+        </w:rPr>
+        <w:t xml:space="preserve"> to mine at scale.</w:t>
       </w:r>
     </w:p>
     <w:p>
       <w:pPr>
-        <w:pStyle w:val="Heading2"/>
-      </w:pPr>
-      <w:r>
-        <w:t xml:space="preserve">Bachelor </w:t>
-      </w:r>
-      <w:r>
-        <w:t xml:space="preserve">of </w:t>
-      </w:r>
-      <w:r>
-        <w:t xml:space="preserve">Science </w:t>
-      </w:r>
-      <w:r>
-        <w:t xml:space="preserve">in </w:t>
-      </w:r>
-      <w:r>
-        <w:t>Computer Science and Engineering</w:t>
-      </w:r>
-      <w:r>
-        <w:t xml:space="preserve"> </w:t>
-      </w:r>
-      <w:r>
-        <w:t xml:space="preserve">| </w:t>
-      </w:r>
-      <w:r>
-        <w:t>2009</w:t>
-      </w:r>
-      <w:r>
-        <w:t xml:space="preserve"> | </w:t>
-      </w:r>
-      <w:r>
-        <w:t>University of California</w:t>
-      </w:r>
-      <w:r>
-        <w:t xml:space="preserve">, </w:t>
-      </w:r>
-      <w:r>
-        <w:t>LoS ANgeles</w:t>
-      </w:r>
-    </w:p>
-    <w:p>
-      <w:pPr>
-        <w:rPr>
-          <w:b/>
-          <w:bCs/>
-        </w:rPr>
-      </w:pPr>
-      <w:r>
-        <w:rPr>
-          <w:b/>
-          <w:bCs/>
-        </w:rPr>
-        <w:t>Graduated Magna cum Laude, 3.85 GPA</w:t>
-      </w:r>
-    </w:p>
-    <w:p>
-      <w:pPr>
         <w:pStyle w:val="Heading1"/>
-      </w:pPr>
-      <w:r>
+        <w:keepNext w:val="0"/>
+        <w:keepLines w:val="0"/>
+        <w:spacing w:after="60"/>
+        <w:rPr>
+          <w:sz w:val="26"/>
+          <w:szCs w:val="26"/>
+        </w:rPr>
+      </w:pPr>
+      <w:r>
+        <w:rPr>
+          <w:sz w:val="26"/>
+          <w:szCs w:val="26"/>
+        </w:rPr>
         <w:t>Technologies Used</w:t>
       </w:r>
     </w:p>
     <w:tbl>
       <w:tblPr>
-        <w:tblW w:w="5000" w:type="pct"/>
+        <w:tblW w:w="5024" w:type="pct"/>
         <w:tblCellMar>
           <w:left w:w="0" w:type="dxa"/>
           <w:right w:w="0" w:type="dxa"/>
@@ -2140,25 +2324,33 @@
         <w:tblCaption w:val="Layout table"/>
       </w:tblPr>
       <w:tblGrid>
-        <w:gridCol w:w="4968"/>
-        <w:gridCol w:w="4968"/>
+        <w:gridCol w:w="4993"/>
+        <w:gridCol w:w="4991"/>
       </w:tblGrid>
       <w:tr>
+        <w:trPr>
+          <w:trHeight w:val="1050"/>
+        </w:trPr>
         <w:tc>
           <w:tcPr>
-            <w:tcW w:w="4968" w:type="dxa"/>
+            <w:tcW w:w="4992" w:type="dxa"/>
           </w:tcPr>
           <w:p>
             <w:pPr>
               <w:pStyle w:val="ListBullet"/>
+              <w:spacing w:after="60"/>
               <w:rPr>
-                <w:lang w:eastAsia="en-US"/>
+                <w:rFonts w:eastAsia="MS Mincho"/>
+                <w:sz w:val="21"/>
+                <w:szCs w:val="21"/>
               </w:rPr>
             </w:pPr>
             <w:r>
               <w:rPr>
                 <w:b/>
                 <w:bCs/>
+                <w:sz w:val="21"/>
+                <w:szCs w:val="21"/>
                 <w:lang w:eastAsia="en-US"/>
               </w:rPr>
               <w:t>Scripting/</w:t>
@@ -2167,6 +2359,8 @@
               <w:rPr>
                 <w:b/>
                 <w:bCs/>
+                <w:sz w:val="21"/>
+                <w:szCs w:val="21"/>
                 <w:lang w:eastAsia="en-US"/>
               </w:rPr>
               <w:t>Programming Languages:</w:t>
@@ -2175,25 +2369,49 @@
               <w:rPr>
                 <w:b/>
                 <w:bCs/>
+                <w:sz w:val="21"/>
+                <w:szCs w:val="21"/>
                 <w:lang w:eastAsia="en-US"/>
               </w:rPr>
               <w:t xml:space="preserve"> </w:t>
             </w:r>
             <w:r>
               <w:rPr>
+                <w:sz w:val="21"/>
+                <w:szCs w:val="21"/>
                 <w:lang w:eastAsia="en-US"/>
               </w:rPr>
-              <w:t xml:space="preserve">.NET/C#/PowerShell, C/C++, Python, </w:t>
+              <w:t xml:space="preserve">.NET/C#/PowerShell, C/C++, </w:t>
             </w:r>
             <w:r>
               <w:rPr>
+                <w:rFonts w:hint="eastAsia"/>
+                <w:sz w:val="21"/>
+                <w:szCs w:val="21"/>
+              </w:rPr>
+              <w:t xml:space="preserve">Rust, </w:t>
+            </w:r>
+            <w:r>
+              <w:rPr>
+                <w:sz w:val="21"/>
+                <w:szCs w:val="21"/>
                 <w:lang w:eastAsia="en-US"/>
               </w:rPr>
-              <w:t xml:space="preserve">Bash, Rust, Go, </w:t>
+              <w:t xml:space="preserve">Python, </w:t>
+            </w:r>
+            <w:r>
+              <w:rPr>
+                <w:sz w:val="21"/>
+                <w:szCs w:val="21"/>
+                <w:lang w:eastAsia="en-US"/>
+              </w:rPr>
+              <w:t xml:space="preserve">Bash, Go, </w:t>
             </w:r>
             <w:proofErr w:type="spellStart"/>
             <w:r>
               <w:rPr>
+                <w:sz w:val="21"/>
+                <w:szCs w:val="21"/>
                 <w:lang w:eastAsia="en-US"/>
               </w:rPr>
               <w:t>Javascript</w:t>
@@ -2201,74 +2419,203 @@
             <w:proofErr w:type="spellEnd"/>
             <w:r>
               <w:rPr>
+                <w:sz w:val="21"/>
+                <w:szCs w:val="21"/>
                 <w:lang w:eastAsia="en-US"/>
               </w:rPr>
-              <w:t xml:space="preserve">/Typescript </w:t>
+              <w:t>/Typescript</w:t>
             </w:r>
           </w:p>
           <w:p>
             <w:pPr>
               <w:pStyle w:val="ListBullet"/>
+              <w:spacing w:after="60"/>
               <w:rPr>
-                <w:lang w:eastAsia="en-US"/>
+                <w:sz w:val="21"/>
+                <w:szCs w:val="21"/>
               </w:rPr>
             </w:pPr>
             <w:r>
               <w:rPr>
                 <w:b/>
                 <w:bCs/>
+                <w:sz w:val="21"/>
+                <w:szCs w:val="21"/>
                 <w:lang w:eastAsia="en-US"/>
               </w:rPr>
               <w:t>Virtualization/Containers:</w:t>
             </w:r>
             <w:r>
               <w:rPr>
+                <w:sz w:val="21"/>
+                <w:szCs w:val="21"/>
                 <w:lang w:eastAsia="en-US"/>
               </w:rPr>
-              <w:t xml:space="preserve"> Docker, LXC/LXD, Kubernetes, Proxmox, Hyper-V</w:t>
+              <w:t xml:space="preserve"> Docker, </w:t>
+            </w:r>
+            <w:proofErr w:type="spellStart"/>
+            <w:r>
+              <w:rPr>
+                <w:rFonts w:hint="eastAsia"/>
+                <w:sz w:val="21"/>
+                <w:szCs w:val="21"/>
+              </w:rPr>
+              <w:t>lxc</w:t>
+            </w:r>
+            <w:proofErr w:type="spellEnd"/>
+            <w:r>
+              <w:rPr>
+                <w:sz w:val="21"/>
+                <w:szCs w:val="21"/>
+                <w:lang w:eastAsia="en-US"/>
+              </w:rPr>
+              <w:t>/</w:t>
+            </w:r>
+            <w:proofErr w:type="spellStart"/>
+            <w:r>
+              <w:rPr>
+                <w:rFonts w:hint="eastAsia"/>
+                <w:sz w:val="21"/>
+                <w:szCs w:val="21"/>
+              </w:rPr>
+              <w:t>lxd</w:t>
+            </w:r>
+            <w:proofErr w:type="spellEnd"/>
+            <w:r>
+              <w:rPr>
+                <w:sz w:val="21"/>
+                <w:szCs w:val="21"/>
+                <w:lang w:eastAsia="en-US"/>
+              </w:rPr>
+              <w:t xml:space="preserve">, </w:t>
+            </w:r>
+            <w:r>
+              <w:rPr>
+                <w:rFonts w:hint="eastAsia"/>
+                <w:sz w:val="21"/>
+                <w:szCs w:val="21"/>
+              </w:rPr>
+              <w:t>k8s</w:t>
+            </w:r>
+            <w:r>
+              <w:rPr>
+                <w:sz w:val="21"/>
+                <w:szCs w:val="21"/>
+                <w:lang w:eastAsia="en-US"/>
+              </w:rPr>
+              <w:t>, Proxmox, Hyper-V</w:t>
+            </w:r>
+          </w:p>
+        </w:tc>
+        <w:tc>
+          <w:tcPr>
+            <w:tcW w:w="4991" w:type="dxa"/>
+          </w:tcPr>
+          <w:p>
+            <w:pPr>
+              <w:pStyle w:val="ListBullet"/>
+              <w:spacing w:after="60"/>
+              <w:rPr>
+                <w:rFonts w:eastAsia="MS Mincho"/>
+                <w:b/>
+                <w:bCs/>
+                <w:sz w:val="21"/>
+                <w:szCs w:val="21"/>
+              </w:rPr>
+            </w:pPr>
+            <w:r>
+              <w:rPr>
+                <w:b/>
+                <w:bCs/>
+                <w:sz w:val="21"/>
+                <w:szCs w:val="21"/>
+              </w:rPr>
+              <w:t>Cloud Providers:</w:t>
+            </w:r>
+            <w:r>
+              <w:rPr>
+                <w:sz w:val="21"/>
+                <w:szCs w:val="21"/>
+              </w:rPr>
+              <w:t xml:space="preserve"> Azure</w:t>
+            </w:r>
+            <w:r>
+              <w:rPr>
+                <w:rFonts w:hint="eastAsia"/>
+                <w:sz w:val="21"/>
+                <w:szCs w:val="21"/>
+              </w:rPr>
+              <w:t xml:space="preserve"> (extensive experience with</w:t>
+            </w:r>
+            <w:r>
+              <w:rPr>
+                <w:rFonts w:eastAsia="MS Mincho" w:hint="eastAsia"/>
+                <w:sz w:val="21"/>
+                <w:szCs w:val="21"/>
+              </w:rPr>
+              <w:t xml:space="preserve"> many</w:t>
+            </w:r>
+            <w:r>
+              <w:rPr>
+                <w:rFonts w:hint="eastAsia"/>
+                <w:sz w:val="21"/>
+                <w:szCs w:val="21"/>
+              </w:rPr>
+              <w:t xml:space="preserve"> services)</w:t>
+            </w:r>
+            <w:r>
+              <w:rPr>
+                <w:sz w:val="21"/>
+                <w:szCs w:val="21"/>
+              </w:rPr>
+              <w:t>, AWS</w:t>
+            </w:r>
+            <w:r>
+              <w:rPr>
+                <w:rFonts w:hint="eastAsia"/>
+                <w:sz w:val="21"/>
+                <w:szCs w:val="21"/>
+              </w:rPr>
+              <w:t xml:space="preserve"> (EC2/spot instances, S3)</w:t>
             </w:r>
           </w:p>
           <w:p>
             <w:pPr>
               <w:pStyle w:val="ListBullet"/>
+              <w:spacing w:after="60"/>
+              <w:rPr>
+                <w:sz w:val="21"/>
+                <w:szCs w:val="21"/>
+              </w:rPr>
             </w:pPr>
             <w:r>
               <w:rPr>
                 <w:b/>
                 <w:bCs/>
-              </w:rPr>
-              <w:t>Cloud Providers:</w:t>
-            </w:r>
-            <w:r>
-              <w:t xml:space="preserve"> Azure, AWS</w:t>
-            </w:r>
-          </w:p>
-        </w:tc>
-        <w:tc>
-          <w:tcPr>
-            <w:tcW w:w="4968" w:type="dxa"/>
-          </w:tcPr>
-          <w:p>
-            <w:pPr>
-              <w:pStyle w:val="ListBullet"/>
-            </w:pPr>
-            <w:r>
-              <w:rPr>
-                <w:b/>
-                <w:bCs/>
+                <w:sz w:val="21"/>
+                <w:szCs w:val="21"/>
               </w:rPr>
               <w:t>Operating Systems:</w:t>
             </w:r>
             <w:r>
+              <w:rPr>
+                <w:sz w:val="21"/>
+                <w:szCs w:val="21"/>
+              </w:rPr>
               <w:t xml:space="preserve"> Windows, Linux (primarily Debian family,</w:t>
             </w:r>
             <w:r>
+              <w:rPr>
+                <w:sz w:val="21"/>
+                <w:szCs w:val="21"/>
+              </w:rPr>
               <w:t xml:space="preserve"> but also Red Hat)</w:t>
             </w:r>
           </w:p>
           <w:p>
             <w:pPr>
               <w:pStyle w:val="ListBullet"/>
+              <w:spacing w:after="60"/>
             </w:pPr>
           </w:p>
         </w:tc>
@@ -2277,150 +2624,203 @@
     <w:p>
       <w:pPr>
         <w:pStyle w:val="Heading1"/>
-      </w:pPr>
-      <w:r>
-        <w:t>Activities and Interests</w:t>
+        <w:keepNext w:val="0"/>
+        <w:keepLines w:val="0"/>
+        <w:spacing w:after="60"/>
+        <w:rPr>
+          <w:rFonts w:eastAsia="MS Mincho"/>
+          <w:sz w:val="26"/>
+          <w:szCs w:val="26"/>
+        </w:rPr>
+      </w:pPr>
+      <w:r>
+        <w:rPr>
+          <w:rFonts w:eastAsia="MS Mincho" w:hint="eastAsia"/>
+          <w:sz w:val="26"/>
+          <w:szCs w:val="26"/>
+        </w:rPr>
+        <w:t>Education</w:t>
       </w:r>
     </w:p>
     <w:p>
       <w:pPr>
-        <w:spacing w:line="360" w:lineRule="auto"/>
-      </w:pPr>
-      <w:r>
-        <w:t xml:space="preserve">I enjoy getting hands-on </w:t>
-      </w:r>
-      <w:proofErr w:type="gramStart"/>
-      <w:r>
-        <w:t>and</w:t>
-      </w:r>
-      <w:proofErr w:type="gramEnd"/>
-      <w:r>
+        <w:pStyle w:val="Heading2"/>
+        <w:keepNext w:val="0"/>
+        <w:keepLines w:val="0"/>
+        <w:spacing w:after="60"/>
+        <w:rPr>
+          <w:caps w:val="0"/>
+        </w:rPr>
+      </w:pPr>
+      <w:r>
+        <w:rPr>
+          <w:caps w:val="0"/>
+        </w:rPr>
+        <w:t>B.S.</w:t>
+      </w:r>
+      <w:r>
+        <w:rPr>
+          <w:caps w:val="0"/>
+        </w:rPr>
+        <w:t xml:space="preserve"> in Computer Science and Engineering | 2009 | University of California, Lo</w:t>
+      </w:r>
+      <w:r>
+        <w:rPr>
+          <w:caps w:val="0"/>
+        </w:rPr>
+        <w:t>s</w:t>
+      </w:r>
+      <w:r>
+        <w:rPr>
+          <w:caps w:val="0"/>
+        </w:rPr>
         <w:t xml:space="preserve"> </w:t>
       </w:r>
       <w:r>
-        <w:t>lower level</w:t>
-      </w:r>
-      <w:r>
+        <w:rPr>
+          <w:caps w:val="0"/>
+        </w:rPr>
+        <w:t>Angeles</w:t>
+      </w:r>
+    </w:p>
+    <w:p>
+      <w:pPr>
+        <w:spacing w:after="60"/>
+        <w:rPr>
+          <w:b/>
+          <w:bCs/>
+          <w:sz w:val="21"/>
+          <w:szCs w:val="21"/>
+        </w:rPr>
+      </w:pPr>
+      <w:r>
+        <w:rPr>
+          <w:b/>
+          <w:bCs/>
+          <w:sz w:val="21"/>
+          <w:szCs w:val="21"/>
+        </w:rPr>
+        <w:t>Graduated Magna cum Laude,</w:t>
+      </w:r>
+      <w:r>
+        <w:rPr>
+          <w:b/>
+          <w:bCs/>
+          <w:sz w:val="21"/>
+          <w:szCs w:val="21"/>
+        </w:rPr>
         <w:t xml:space="preserve"> </w:t>
       </w:r>
       <w:r>
-        <w:t xml:space="preserve">with </w:t>
-      </w:r>
-      <w:r>
-        <w:t xml:space="preserve">electronics, </w:t>
-      </w:r>
-      <w:r>
-        <w:t>hardware</w:t>
-      </w:r>
-      <w:r>
-        <w:t>,</w:t>
-      </w:r>
-      <w:r>
-        <w:t xml:space="preserve"> microcontrollers</w:t>
-      </w:r>
-      <w:r>
-        <w:t>, etc</w:t>
-      </w:r>
-      <w:r>
-        <w:t xml:space="preserve">. Familiar with all the common architectures/platforms like Atmel, ESP, </w:t>
+        <w:rPr>
+          <w:b/>
+          <w:bCs/>
+          <w:sz w:val="21"/>
+          <w:szCs w:val="21"/>
+        </w:rPr>
+        <w:t>3.85 GPA</w:t>
+      </w:r>
+      <w:r>
+        <w:rPr>
+          <w:b/>
+          <w:bCs/>
+          <w:sz w:val="21"/>
+          <w:szCs w:val="21"/>
+        </w:rPr>
+        <w:t xml:space="preserve">, </w:t>
+      </w:r>
+      <w:r>
+        <w:rPr>
+          <w:b/>
+          <w:bCs/>
+          <w:sz w:val="21"/>
+          <w:szCs w:val="21"/>
+        </w:rPr>
+        <w:t>member</w:t>
+      </w:r>
+      <w:r>
+        <w:rPr>
+          <w:b/>
+          <w:bCs/>
+          <w:sz w:val="21"/>
+          <w:szCs w:val="21"/>
+        </w:rPr>
+        <w:t xml:space="preserve"> of TBP and UPE honor societies</w:t>
+      </w:r>
+    </w:p>
+    <w:p>
+      <w:pPr>
+        <w:pStyle w:val="Heading1"/>
+        <w:keepNext w:val="0"/>
+        <w:keepLines w:val="0"/>
+        <w:spacing w:after="60"/>
+        <w:rPr>
+          <w:sz w:val="26"/>
+          <w:szCs w:val="26"/>
+        </w:rPr>
+      </w:pPr>
+      <w:r>
+        <w:rPr>
+          <w:sz w:val="26"/>
+          <w:szCs w:val="26"/>
+        </w:rPr>
+        <w:t>Activities and Interests</w:t>
+      </w:r>
+    </w:p>
+    <w:p>
+      <w:pPr>
+        <w:spacing w:after="60" w:line="288" w:lineRule="auto"/>
+        <w:rPr>
+          <w:sz w:val="21"/>
+          <w:szCs w:val="21"/>
+        </w:rPr>
+      </w:pPr>
+      <w:r>
+        <w:rPr>
+          <w:rFonts w:eastAsia="MS Mincho"/>
+          <w:sz w:val="21"/>
+          <w:szCs w:val="21"/>
+        </w:rPr>
+        <w:t xml:space="preserve">I enjoy working on hands-on electronics and embedded systems projects, typically involving microcontrollers (Atmel, ESP, </w:t>
       </w:r>
       <w:proofErr w:type="spellStart"/>
       <w:r>
+        <w:rPr>
+          <w:rFonts w:eastAsia="MS Mincho"/>
+          <w:sz w:val="21"/>
+          <w:szCs w:val="21"/>
+        </w:rPr>
         <w:t>nRF</w:t>
       </w:r>
       <w:proofErr w:type="spellEnd"/>
       <w:r>
-        <w:t>, Raspberry Pi</w:t>
-      </w:r>
-      <w:r>
-        <w:t xml:space="preserve"> a</w:t>
-      </w:r>
-      <w:r>
-        <w:t>s</w:t>
-      </w:r>
-      <w:r>
-        <w:t xml:space="preserve"> well as RISC</w:t>
-      </w:r>
-      <w:r>
-        <w:t>-V</w:t>
-      </w:r>
-      <w:r>
-        <w:t xml:space="preserve">. Enjoy </w:t>
-      </w:r>
-      <w:r>
-        <w:t>writing</w:t>
-      </w:r>
-      <w:r>
-        <w:t>/modifying</w:t>
-      </w:r>
-      <w:r>
-        <w:t xml:space="preserve"> </w:t>
-      </w:r>
-      <w:r>
-        <w:t>embedded firmware</w:t>
-      </w:r>
-      <w:r>
-        <w:t xml:space="preserve"> </w:t>
-      </w:r>
-      <w:r>
-        <w:t>which I primarily use</w:t>
-      </w:r>
-      <w:r>
-        <w:t xml:space="preserve"> to</w:t>
-      </w:r>
-      <w:r>
-        <w:t xml:space="preserve"> mak</w:t>
-      </w:r>
-      <w:r>
-        <w:t>e</w:t>
-      </w:r>
-      <w:r>
-        <w:t xml:space="preserve"> clocks/devices </w:t>
-      </w:r>
-      <w:r>
-        <w:t>to give life to</w:t>
-      </w:r>
-      <w:r>
-        <w:t xml:space="preserve"> old </w:t>
-      </w:r>
-      <w:r>
-        <w:t>Nixie</w:t>
-      </w:r>
-      <w:r>
-        <w:t xml:space="preserve"> tubes </w:t>
-      </w:r>
-      <w:r>
-        <w:t xml:space="preserve">or </w:t>
-      </w:r>
-      <w:r>
-        <w:t>improve my home automation with Home Assistant</w:t>
-      </w:r>
-      <w:r>
-        <w:t xml:space="preserve">. Familiar with circuit design/PCB </w:t>
-      </w:r>
-      <w:r>
-        <w:t>layout</w:t>
-      </w:r>
-      <w:r>
-        <w:t xml:space="preserve"> with </w:t>
-      </w:r>
-      <w:proofErr w:type="spellStart"/>
-      <w:r>
-        <w:t>KiCad</w:t>
-      </w:r>
-      <w:proofErr w:type="spellEnd"/>
-      <w:r>
-        <w:t xml:space="preserve"> as well as </w:t>
-      </w:r>
-      <w:r>
-        <w:t>3D modelling with Fusion 360.</w:t>
+        <w:rPr>
+          <w:rFonts w:eastAsia="MS Mincho"/>
+          <w:sz w:val="21"/>
+          <w:szCs w:val="21"/>
+        </w:rPr>
+        <w:t xml:space="preserve">, Raspberry Pi, RISC-V) and custom firmware development. My projects range from creating bespoke Nixie tube clocks and devices to developing home automation solutions that integrate with Home Assistant. I'm also passionate about continuous learning - have been studying Japanese on and off for </w:t>
+      </w:r>
+      <w:r>
+        <w:rPr>
+          <w:rFonts w:eastAsia="MS Mincho" w:hint="eastAsia"/>
+          <w:sz w:val="21"/>
+          <w:szCs w:val="21"/>
+        </w:rPr>
+        <w:t>many</w:t>
+      </w:r>
+      <w:r>
+        <w:rPr>
+          <w:rFonts w:eastAsia="MS Mincho"/>
+          <w:sz w:val="21"/>
+          <w:szCs w:val="21"/>
+        </w:rPr>
+        <w:t xml:space="preserve"> years while exploring new programming paradigms and emerging technologies.</w:t>
       </w:r>
     </w:p>
-    <w:p/>
-    <w:p/>
     <w:sectPr>
-      <w:headerReference w:type="default" r:id="rId17"/>
-      <w:footerReference w:type="default" r:id="rId18"/>
+      <w:headerReference w:type="default" r:id="rId15"/>
+      <w:footerReference w:type="default" r:id="rId16"/>
       <w:type w:val="continuous"/>
       <w:pgSz w:w="12240" w:h="15840"/>
       <w:pgMar w:top="1008" w:right="1152" w:bottom="864" w:left="1152" w:header="720" w:footer="720" w:gutter="0"/>
@@ -2434,7 +2834,7 @@
 </file>
 
 <file path=word/endnotes.xml><?xml version="1.0" encoding="utf-8"?>
-<w:endnotes xmlns:wpc="http://schemas.microsoft.com/office/word/2010/wordprocessingCanvas" xmlns:cx="http://schemas.microsoft.com/office/drawing/2014/chartex" xmlns:cx1="http://schemas.microsoft.com/office/drawing/2015/9/8/chartex" xmlns:cx2="http://schemas.microsoft.com/office/drawing/2015/10/21/chartex" xmlns:cx3="http://schemas.microsoft.com/office/drawing/2016/5/9/chartex" xmlns:cx4="http://schemas.microsoft.com/office/drawing/2016/5/10/chartex" xmlns:cx5="http://schemas.microsoft.com/office/drawing/2016/5/11/chartex" xmlns:cx6="http://schemas.microsoft.com/office/drawing/2016/5/12/chartex" xmlns:cx7="http://schemas.microsoft.com/office/drawing/2016/5/13/chartex" xmlns:cx8="http://schemas.microsoft.com/office/drawing/2016/5/14/chartex" xmlns:mc="http://schemas.openxmlformats.org/markup-compatibility/2006" xmlns:aink="http://schemas.microsoft.com/office/drawing/2016/ink" xmlns:am3d="http://schemas.microsoft.com/office/drawing/2017/model3d" xmlns:o="urn:schemas-microsoft-com:office:office" xmlns:oel="http://schemas.microsoft.com/office/2019/extlst" xmlns:r="http://schemas.openxmlformats.org/officeDocument/2006/relationships" xmlns:m="http://schemas.openxmlformats.org/officeDocument/2006/math" xmlns:v="urn:schemas-microsoft-com:vml" xmlns:wp14="http://schemas.microsoft.com/office/word/2010/wordprocessingDrawing" xmlns:wp="http://schemas.openxmlformats.org/drawingml/2006/wordprocessingDrawing" xmlns:w10="urn:schemas-microsoft-com:office:word" xmlns:w="http://schemas.openxmlformats.org/wordprocessingml/2006/main" xmlns:w14="http://schemas.microsoft.com/office/word/2010/wordml" xmlns:w15="http://schemas.microsoft.com/office/word/2012/wordml" xmlns:w16cex="http://schemas.microsoft.com/office/word/2018/wordml/cex" xmlns:w16cid="http://schemas.microsoft.com/office/word/2016/wordml/cid" xmlns:w16="http://schemas.microsoft.com/office/word/2018/wordml" xmlns:w16du="http://schemas.microsoft.com/office/word/2023/wordml/word16du" xmlns:w16sdtdh="http://schemas.microsoft.com/office/word/2020/wordml/sdtdatahash" xmlns:w16se="http://schemas.microsoft.com/office/word/2015/wordml/symex" xmlns:wpg="http://schemas.microsoft.com/office/word/2010/wordprocessingGroup" xmlns:wpi="http://schemas.microsoft.com/office/word/2010/wordprocessingInk" xmlns:wne="http://schemas.microsoft.com/office/word/2006/wordml" xmlns:wps="http://schemas.microsoft.com/office/word/2010/wordprocessingShape" mc:Ignorable="w14 w15 w16se w16cid w16 w16cex w16sdtdh w16du wp14">
+<w:endnotes xmlns:wpc="http://schemas.microsoft.com/office/word/2010/wordprocessingCanvas" xmlns:cx="http://schemas.microsoft.com/office/drawing/2014/chartex" xmlns:cx1="http://schemas.microsoft.com/office/drawing/2015/9/8/chartex" xmlns:cx2="http://schemas.microsoft.com/office/drawing/2015/10/21/chartex" xmlns:cx3="http://schemas.microsoft.com/office/drawing/2016/5/9/chartex" xmlns:cx4="http://schemas.microsoft.com/office/drawing/2016/5/10/chartex" xmlns:cx5="http://schemas.microsoft.com/office/drawing/2016/5/11/chartex" xmlns:cx6="http://schemas.microsoft.com/office/drawing/2016/5/12/chartex" xmlns:cx7="http://schemas.microsoft.com/office/drawing/2016/5/13/chartex" xmlns:cx8="http://schemas.microsoft.com/office/drawing/2016/5/14/chartex" xmlns:mc="http://schemas.openxmlformats.org/markup-compatibility/2006" xmlns:aink="http://schemas.microsoft.com/office/drawing/2016/ink" xmlns:am3d="http://schemas.microsoft.com/office/drawing/2017/model3d" xmlns:o="urn:schemas-microsoft-com:office:office" xmlns:oel="http://schemas.microsoft.com/office/2019/extlst" xmlns:r="http://schemas.openxmlformats.org/officeDocument/2006/relationships" xmlns:m="http://schemas.openxmlformats.org/officeDocument/2006/math" xmlns:v="urn:schemas-microsoft-com:vml" xmlns:wp14="http://schemas.microsoft.com/office/word/2010/wordprocessingDrawing" xmlns:wp="http://schemas.openxmlformats.org/drawingml/2006/wordprocessingDrawing" xmlns:w10="urn:schemas-microsoft-com:office:word" xmlns:w="http://schemas.openxmlformats.org/wordprocessingml/2006/main" xmlns:w14="http://schemas.microsoft.com/office/word/2010/wordml" xmlns:w15="http://schemas.microsoft.com/office/word/2012/wordml" xmlns:w16cex="http://schemas.microsoft.com/office/word/2018/wordml/cex" xmlns:w16cid="http://schemas.microsoft.com/office/word/2016/wordml/cid" xmlns:w16="http://schemas.microsoft.com/office/word/2018/wordml" xmlns:w16du="http://schemas.microsoft.com/office/word/2023/wordml/word16du" xmlns:w16sdtdh="http://schemas.microsoft.com/office/word/2020/wordml/sdtdatahash" xmlns:w16sdtfl="http://schemas.microsoft.com/office/word/2024/wordml/sdtformatlock" xmlns:w16se="http://schemas.microsoft.com/office/word/2015/wordml/symex" xmlns:wpg="http://schemas.microsoft.com/office/word/2010/wordprocessingGroup" xmlns:wpi="http://schemas.microsoft.com/office/word/2010/wordprocessingInk" xmlns:wne="http://schemas.microsoft.com/office/word/2006/wordml" xmlns:wps="http://schemas.microsoft.com/office/word/2010/wordprocessingShape" mc:Ignorable="w14 w15 w16se w16cid w16 w16cex w16sdtdh w16sdtfl w16du wp14">
   <w:endnote w:type="separator" w:id="-1">
     <w:p>
       <w:pPr>
@@ -2466,7 +2866,7 @@
 </file>
 
 <file path=word/footer1.xml><?xml version="1.0" encoding="utf-8"?>
-<w:ftr xmlns:wpc="http://schemas.microsoft.com/office/word/2010/wordprocessingCanvas" xmlns:cx="http://schemas.microsoft.com/office/drawing/2014/chartex" xmlns:cx1="http://schemas.microsoft.com/office/drawing/2015/9/8/chartex" xmlns:cx2="http://schemas.microsoft.com/office/drawing/2015/10/21/chartex" xmlns:cx3="http://schemas.microsoft.com/office/drawing/2016/5/9/chartex" xmlns:cx4="http://schemas.microsoft.com/office/drawing/2016/5/10/chartex" xmlns:cx5="http://schemas.microsoft.com/office/drawing/2016/5/11/chartex" xmlns:cx6="http://schemas.microsoft.com/office/drawing/2016/5/12/chartex" xmlns:cx7="http://schemas.microsoft.com/office/drawing/2016/5/13/chartex" xmlns:cx8="http://schemas.microsoft.com/office/drawing/2016/5/14/chartex" xmlns:mc="http://schemas.openxmlformats.org/markup-compatibility/2006" xmlns:aink="http://schemas.microsoft.com/office/drawing/2016/ink" xmlns:am3d="http://schemas.microsoft.com/office/drawing/2017/model3d" xmlns:o="urn:schemas-microsoft-com:office:office" xmlns:oel="http://schemas.microsoft.com/office/2019/extlst" xmlns:r="http://schemas.openxmlformats.org/officeDocument/2006/relationships" xmlns:m="http://schemas.openxmlformats.org/officeDocument/2006/math" xmlns:v="urn:schemas-microsoft-com:vml" xmlns:wp14="http://schemas.microsoft.com/office/word/2010/wordprocessingDrawing" xmlns:wp="http://schemas.openxmlformats.org/drawingml/2006/wordprocessingDrawing" xmlns:w10="urn:schemas-microsoft-com:office:word" xmlns:w="http://schemas.openxmlformats.org/wordprocessingml/2006/main" xmlns:w14="http://schemas.microsoft.com/office/word/2010/wordml" xmlns:w15="http://schemas.microsoft.com/office/word/2012/wordml" xmlns:w16cex="http://schemas.microsoft.com/office/word/2018/wordml/cex" xmlns:w16cid="http://schemas.microsoft.com/office/word/2016/wordml/cid" xmlns:w16="http://schemas.microsoft.com/office/word/2018/wordml" xmlns:w16du="http://schemas.microsoft.com/office/word/2023/wordml/word16du" xmlns:w16sdtdh="http://schemas.microsoft.com/office/word/2020/wordml/sdtdatahash" xmlns:w16se="http://schemas.microsoft.com/office/word/2015/wordml/symex" xmlns:wpg="http://schemas.microsoft.com/office/word/2010/wordprocessingGroup" xmlns:wpi="http://schemas.microsoft.com/office/word/2010/wordprocessingInk" xmlns:wne="http://schemas.microsoft.com/office/word/2006/wordml" xmlns:wps="http://schemas.microsoft.com/office/word/2010/wordprocessingShape" mc:Ignorable="w14 w15 w16se w16cid w16 w16cex w16sdtdh w16du wp14">
+<w:ftr xmlns:wpc="http://schemas.microsoft.com/office/word/2010/wordprocessingCanvas" xmlns:cx="http://schemas.microsoft.com/office/drawing/2014/chartex" xmlns:cx1="http://schemas.microsoft.com/office/drawing/2015/9/8/chartex" xmlns:cx2="http://schemas.microsoft.com/office/drawing/2015/10/21/chartex" xmlns:cx3="http://schemas.microsoft.com/office/drawing/2016/5/9/chartex" xmlns:cx4="http://schemas.microsoft.com/office/drawing/2016/5/10/chartex" xmlns:cx5="http://schemas.microsoft.com/office/drawing/2016/5/11/chartex" xmlns:cx6="http://schemas.microsoft.com/office/drawing/2016/5/12/chartex" xmlns:cx7="http://schemas.microsoft.com/office/drawing/2016/5/13/chartex" xmlns:cx8="http://schemas.microsoft.com/office/drawing/2016/5/14/chartex" xmlns:mc="http://schemas.openxmlformats.org/markup-compatibility/2006" xmlns:aink="http://schemas.microsoft.com/office/drawing/2016/ink" xmlns:am3d="http://schemas.microsoft.com/office/drawing/2017/model3d" xmlns:o="urn:schemas-microsoft-com:office:office" xmlns:oel="http://schemas.microsoft.com/office/2019/extlst" xmlns:r="http://schemas.openxmlformats.org/officeDocument/2006/relationships" xmlns:m="http://schemas.openxmlformats.org/officeDocument/2006/math" xmlns:v="urn:schemas-microsoft-com:vml" xmlns:wp14="http://schemas.microsoft.com/office/word/2010/wordprocessingDrawing" xmlns:wp="http://schemas.openxmlformats.org/drawingml/2006/wordprocessingDrawing" xmlns:w10="urn:schemas-microsoft-com:office:word" xmlns:w="http://schemas.openxmlformats.org/wordprocessingml/2006/main" xmlns:w14="http://schemas.microsoft.com/office/word/2010/wordml" xmlns:w15="http://schemas.microsoft.com/office/word/2012/wordml" xmlns:w16cex="http://schemas.microsoft.com/office/word/2018/wordml/cex" xmlns:w16cid="http://schemas.microsoft.com/office/word/2016/wordml/cid" xmlns:w16="http://schemas.microsoft.com/office/word/2018/wordml" xmlns:w16du="http://schemas.microsoft.com/office/word/2023/wordml/word16du" xmlns:w16sdtdh="http://schemas.microsoft.com/office/word/2020/wordml/sdtdatahash" xmlns:w16sdtfl="http://schemas.microsoft.com/office/word/2024/wordml/sdtformatlock" xmlns:w16se="http://schemas.microsoft.com/office/word/2015/wordml/symex" xmlns:wpg="http://schemas.microsoft.com/office/word/2010/wordprocessingGroup" xmlns:wpi="http://schemas.microsoft.com/office/word/2010/wordprocessingInk" xmlns:wne="http://schemas.microsoft.com/office/word/2006/wordml" xmlns:wps="http://schemas.microsoft.com/office/word/2010/wordprocessingShape" mc:Ignorable="w14 w15 w16se w16cid w16 w16cex w16sdtdh w16sdtfl w16du wp14">
   <w:p>
     <w:pPr>
       <w:pStyle w:val="Footer"/>
@@ -2500,7 +2900,7 @@
 </file>
 
 <file path=word/footnotes.xml><?xml version="1.0" encoding="utf-8"?>
-<w:footnotes xmlns:wpc="http://schemas.microsoft.com/office/word/2010/wordprocessingCanvas" xmlns:cx="http://schemas.microsoft.com/office/drawing/2014/chartex" xmlns:cx1="http://schemas.microsoft.com/office/drawing/2015/9/8/chartex" xmlns:cx2="http://schemas.microsoft.com/office/drawing/2015/10/21/chartex" xmlns:cx3="http://schemas.microsoft.com/office/drawing/2016/5/9/chartex" xmlns:cx4="http://schemas.microsoft.com/office/drawing/2016/5/10/chartex" xmlns:cx5="http://schemas.microsoft.com/office/drawing/2016/5/11/chartex" xmlns:cx6="http://schemas.microsoft.com/office/drawing/2016/5/12/chartex" xmlns:cx7="http://schemas.microsoft.com/office/drawing/2016/5/13/chartex" xmlns:cx8="http://schemas.microsoft.com/office/drawing/2016/5/14/chartex" xmlns:mc="http://schemas.openxmlformats.org/markup-compatibility/2006" xmlns:aink="http://schemas.microsoft.com/office/drawing/2016/ink" xmlns:am3d="http://schemas.microsoft.com/office/drawing/2017/model3d" xmlns:o="urn:schemas-microsoft-com:office:office" xmlns:oel="http://schemas.microsoft.com/office/2019/extlst" xmlns:r="http://schemas.openxmlformats.org/officeDocument/2006/relationships" xmlns:m="http://schemas.openxmlformats.org/officeDocument/2006/math" xmlns:v="urn:schemas-microsoft-com:vml" xmlns:wp14="http://schemas.microsoft.com/office/word/2010/wordprocessingDrawing" xmlns:wp="http://schemas.openxmlformats.org/drawingml/2006/wordprocessingDrawing" xmlns:w10="urn:schemas-microsoft-com:office:word" xmlns:w="http://schemas.openxmlformats.org/wordprocessingml/2006/main" xmlns:w14="http://schemas.microsoft.com/office/word/2010/wordml" xmlns:w15="http://schemas.microsoft.com/office/word/2012/wordml" xmlns:w16cex="http://schemas.microsoft.com/office/word/2018/wordml/cex" xmlns:w16cid="http://schemas.microsoft.com/office/word/2016/wordml/cid" xmlns:w16="http://schemas.microsoft.com/office/word/2018/wordml" xmlns:w16du="http://schemas.microsoft.com/office/word/2023/wordml/word16du" xmlns:w16sdtdh="http://schemas.microsoft.com/office/word/2020/wordml/sdtdatahash" xmlns:w16se="http://schemas.microsoft.com/office/word/2015/wordml/symex" xmlns:wpg="http://schemas.microsoft.com/office/word/2010/wordprocessingGroup" xmlns:wpi="http://schemas.microsoft.com/office/word/2010/wordprocessingInk" xmlns:wne="http://schemas.microsoft.com/office/word/2006/wordml" xmlns:wps="http://schemas.microsoft.com/office/word/2010/wordprocessingShape" mc:Ignorable="w14 w15 w16se w16cid w16 w16cex w16sdtdh w16du wp14">
+<w:footnotes xmlns:wpc="http://schemas.microsoft.com/office/word/2010/wordprocessingCanvas" xmlns:cx="http://schemas.microsoft.com/office/drawing/2014/chartex" xmlns:cx1="http://schemas.microsoft.com/office/drawing/2015/9/8/chartex" xmlns:cx2="http://schemas.microsoft.com/office/drawing/2015/10/21/chartex" xmlns:cx3="http://schemas.microsoft.com/office/drawing/2016/5/9/chartex" xmlns:cx4="http://schemas.microsoft.com/office/drawing/2016/5/10/chartex" xmlns:cx5="http://schemas.microsoft.com/office/drawing/2016/5/11/chartex" xmlns:cx6="http://schemas.microsoft.com/office/drawing/2016/5/12/chartex" xmlns:cx7="http://schemas.microsoft.com/office/drawing/2016/5/13/chartex" xmlns:cx8="http://schemas.microsoft.com/office/drawing/2016/5/14/chartex" xmlns:mc="http://schemas.openxmlformats.org/markup-compatibility/2006" xmlns:aink="http://schemas.microsoft.com/office/drawing/2016/ink" xmlns:am3d="http://schemas.microsoft.com/office/drawing/2017/model3d" xmlns:o="urn:schemas-microsoft-com:office:office" xmlns:oel="http://schemas.microsoft.com/office/2019/extlst" xmlns:r="http://schemas.openxmlformats.org/officeDocument/2006/relationships" xmlns:m="http://schemas.openxmlformats.org/officeDocument/2006/math" xmlns:v="urn:schemas-microsoft-com:vml" xmlns:wp14="http://schemas.microsoft.com/office/word/2010/wordprocessingDrawing" xmlns:wp="http://schemas.openxmlformats.org/drawingml/2006/wordprocessingDrawing" xmlns:w10="urn:schemas-microsoft-com:office:word" xmlns:w="http://schemas.openxmlformats.org/wordprocessingml/2006/main" xmlns:w14="http://schemas.microsoft.com/office/word/2010/wordml" xmlns:w15="http://schemas.microsoft.com/office/word/2012/wordml" xmlns:w16cex="http://schemas.microsoft.com/office/word/2018/wordml/cex" xmlns:w16cid="http://schemas.microsoft.com/office/word/2016/wordml/cid" xmlns:w16="http://schemas.microsoft.com/office/word/2018/wordml" xmlns:w16du="http://schemas.microsoft.com/office/word/2023/wordml/word16du" xmlns:w16sdtdh="http://schemas.microsoft.com/office/word/2020/wordml/sdtdatahash" xmlns:w16sdtfl="http://schemas.microsoft.com/office/word/2024/wordml/sdtformatlock" xmlns:w16se="http://schemas.microsoft.com/office/word/2015/wordml/symex" xmlns:wpg="http://schemas.microsoft.com/office/word/2010/wordprocessingGroup" xmlns:wpi="http://schemas.microsoft.com/office/word/2010/wordprocessingInk" xmlns:wne="http://schemas.microsoft.com/office/word/2006/wordml" xmlns:wps="http://schemas.microsoft.com/office/word/2010/wordprocessingShape" mc:Ignorable="w14 w15 w16se w16cid w16 w16cex w16sdtdh w16sdtfl w16du wp14">
   <w:footnote w:type="separator" w:id="-1">
     <w:p>
       <w:pPr>
@@ -2532,7 +2932,7 @@
 </file>
 
 <file path=word/header1.xml><?xml version="1.0" encoding="utf-8"?>
-<w:hdr xmlns:wpc="http://schemas.microsoft.com/office/word/2010/wordprocessingCanvas" xmlns:cx="http://schemas.microsoft.com/office/drawing/2014/chartex" xmlns:cx1="http://schemas.microsoft.com/office/drawing/2015/9/8/chartex" xmlns:cx2="http://schemas.microsoft.com/office/drawing/2015/10/21/chartex" xmlns:cx3="http://schemas.microsoft.com/office/drawing/2016/5/9/chartex" xmlns:cx4="http://schemas.microsoft.com/office/drawing/2016/5/10/chartex" xmlns:cx5="http://schemas.microsoft.com/office/drawing/2016/5/11/chartex" xmlns:cx6="http://schemas.microsoft.com/office/drawing/2016/5/12/chartex" xmlns:cx7="http://schemas.microsoft.com/office/drawing/2016/5/13/chartex" xmlns:cx8="http://schemas.microsoft.com/office/drawing/2016/5/14/chartex" xmlns:mc="http://schemas.openxmlformats.org/markup-compatibility/2006" xmlns:aink="http://schemas.microsoft.com/office/drawing/2016/ink" xmlns:am3d="http://schemas.microsoft.com/office/drawing/2017/model3d" xmlns:o="urn:schemas-microsoft-com:office:office" xmlns:oel="http://schemas.microsoft.com/office/2019/extlst" xmlns:r="http://schemas.openxmlformats.org/officeDocument/2006/relationships" xmlns:m="http://schemas.openxmlformats.org/officeDocument/2006/math" xmlns:v="urn:schemas-microsoft-com:vml" xmlns:wp14="http://schemas.microsoft.com/office/word/2010/wordprocessingDrawing" xmlns:wp="http://schemas.openxmlformats.org/drawingml/2006/wordprocessingDrawing" xmlns:w10="urn:schemas-microsoft-com:office:word" xmlns:w="http://schemas.openxmlformats.org/wordprocessingml/2006/main" xmlns:w14="http://schemas.microsoft.com/office/word/2010/wordml" xmlns:w15="http://schemas.microsoft.com/office/word/2012/wordml" xmlns:w16cex="http://schemas.microsoft.com/office/word/2018/wordml/cex" xmlns:w16cid="http://schemas.microsoft.com/office/word/2016/wordml/cid" xmlns:w16="http://schemas.microsoft.com/office/word/2018/wordml" xmlns:w16du="http://schemas.microsoft.com/office/word/2023/wordml/word16du" xmlns:w16sdtdh="http://schemas.microsoft.com/office/word/2020/wordml/sdtdatahash" xmlns:w16se="http://schemas.microsoft.com/office/word/2015/wordml/symex" xmlns:wpg="http://schemas.microsoft.com/office/word/2010/wordprocessingGroup" xmlns:wpi="http://schemas.microsoft.com/office/word/2010/wordprocessingInk" xmlns:wne="http://schemas.microsoft.com/office/word/2006/wordml" xmlns:wps="http://schemas.microsoft.com/office/word/2010/wordprocessingShape" mc:Ignorable="w14 w15 w16se w16cid w16 w16cex w16sdtdh w16du wp14">
+<w:hdr xmlns:wpc="http://schemas.microsoft.com/office/word/2010/wordprocessingCanvas" xmlns:cx="http://schemas.microsoft.com/office/drawing/2014/chartex" xmlns:cx1="http://schemas.microsoft.com/office/drawing/2015/9/8/chartex" xmlns:cx2="http://schemas.microsoft.com/office/drawing/2015/10/21/chartex" xmlns:cx3="http://schemas.microsoft.com/office/drawing/2016/5/9/chartex" xmlns:cx4="http://schemas.microsoft.com/office/drawing/2016/5/10/chartex" xmlns:cx5="http://schemas.microsoft.com/office/drawing/2016/5/11/chartex" xmlns:cx6="http://schemas.microsoft.com/office/drawing/2016/5/12/chartex" xmlns:cx7="http://schemas.microsoft.com/office/drawing/2016/5/13/chartex" xmlns:cx8="http://schemas.microsoft.com/office/drawing/2016/5/14/chartex" xmlns:mc="http://schemas.openxmlformats.org/markup-compatibility/2006" xmlns:aink="http://schemas.microsoft.com/office/drawing/2016/ink" xmlns:am3d="http://schemas.microsoft.com/office/drawing/2017/model3d" xmlns:o="urn:schemas-microsoft-com:office:office" xmlns:oel="http://schemas.microsoft.com/office/2019/extlst" xmlns:r="http://schemas.openxmlformats.org/officeDocument/2006/relationships" xmlns:m="http://schemas.openxmlformats.org/officeDocument/2006/math" xmlns:v="urn:schemas-microsoft-com:vml" xmlns:wp14="http://schemas.microsoft.com/office/word/2010/wordprocessingDrawing" xmlns:wp="http://schemas.openxmlformats.org/drawingml/2006/wordprocessingDrawing" xmlns:w10="urn:schemas-microsoft-com:office:word" xmlns:w="http://schemas.openxmlformats.org/wordprocessingml/2006/main" xmlns:w14="http://schemas.microsoft.com/office/word/2010/wordml" xmlns:w15="http://schemas.microsoft.com/office/word/2012/wordml" xmlns:w16cex="http://schemas.microsoft.com/office/word/2018/wordml/cex" xmlns:w16cid="http://schemas.microsoft.com/office/word/2016/wordml/cid" xmlns:w16="http://schemas.microsoft.com/office/word/2018/wordml" xmlns:w16du="http://schemas.microsoft.com/office/word/2023/wordml/word16du" xmlns:w16sdtdh="http://schemas.microsoft.com/office/word/2020/wordml/sdtdatahash" xmlns:w16sdtfl="http://schemas.microsoft.com/office/word/2024/wordml/sdtformatlock" xmlns:w16se="http://schemas.microsoft.com/office/word/2015/wordml/symex" xmlns:wpg="http://schemas.microsoft.com/office/word/2010/wordprocessingGroup" xmlns:wpi="http://schemas.microsoft.com/office/word/2010/wordprocessingInk" xmlns:wne="http://schemas.microsoft.com/office/word/2006/wordml" xmlns:wps="http://schemas.microsoft.com/office/word/2010/wordprocessingShape" mc:Ignorable="w14 w15 w16se w16cid w16 w16cex w16sdtdh w16sdtfl w16du wp14">
   <w:p>
     <w:pPr>
       <w:pStyle w:val="Header"/>
@@ -2542,7 +2942,7 @@
 </file>
 
 <file path=word/numbering.xml><?xml version="1.0" encoding="utf-8"?>
-<w:numbering xmlns:wpc="http://schemas.microsoft.com/office/word/2010/wordprocessingCanvas" xmlns:cx="http://schemas.microsoft.com/office/drawing/2014/chartex" xmlns:cx1="http://schemas.microsoft.com/office/drawing/2015/9/8/chartex" xmlns:cx2="http://schemas.microsoft.com/office/drawing/2015/10/21/chartex" xmlns:cx3="http://schemas.microsoft.com/office/drawing/2016/5/9/chartex" xmlns:cx4="http://schemas.microsoft.com/office/drawing/2016/5/10/chartex" xmlns:cx5="http://schemas.microsoft.com/office/drawing/2016/5/11/chartex" xmlns:cx6="http://schemas.microsoft.com/office/drawing/2016/5/12/chartex" xmlns:cx7="http://schemas.microsoft.com/office/drawing/2016/5/13/chartex" xmlns:cx8="http://schemas.microsoft.com/office/drawing/2016/5/14/chartex" xmlns:mc="http://schemas.openxmlformats.org/markup-compatibility/2006" xmlns:aink="http://schemas.microsoft.com/office/drawing/2016/ink" xmlns:am3d="http://schemas.microsoft.com/office/drawing/2017/model3d" xmlns:o="urn:schemas-microsoft-com:office:office" xmlns:oel="http://schemas.microsoft.com/office/2019/extlst" xmlns:r="http://schemas.openxmlformats.org/officeDocument/2006/relationships" xmlns:m="http://schemas.openxmlformats.org/officeDocument/2006/math" xmlns:v="urn:schemas-microsoft-com:vml" xmlns:wp14="http://schemas.microsoft.com/office/word/2010/wordprocessingDrawing" xmlns:wp="http://schemas.openxmlformats.org/drawingml/2006/wordprocessingDrawing" xmlns:w10="urn:schemas-microsoft-com:office:word" xmlns:w="http://schemas.openxmlformats.org/wordprocessingml/2006/main" xmlns:w14="http://schemas.microsoft.com/office/word/2010/wordml" xmlns:w15="http://schemas.microsoft.com/office/word/2012/wordml" xmlns:w16cex="http://schemas.microsoft.com/office/word/2018/wordml/cex" xmlns:w16cid="http://schemas.microsoft.com/office/word/2016/wordml/cid" xmlns:w16="http://schemas.microsoft.com/office/word/2018/wordml" xmlns:w16du="http://schemas.microsoft.com/office/word/2023/wordml/word16du" xmlns:w16sdtdh="http://schemas.microsoft.com/office/word/2020/wordml/sdtdatahash" xmlns:w16se="http://schemas.microsoft.com/office/word/2015/wordml/symex" xmlns:wpg="http://schemas.microsoft.com/office/word/2010/wordprocessingGroup" xmlns:wpi="http://schemas.microsoft.com/office/word/2010/wordprocessingInk" xmlns:wne="http://schemas.microsoft.com/office/word/2006/wordml" xmlns:wps="http://schemas.microsoft.com/office/word/2010/wordprocessingShape" mc:Ignorable="w14 w15 w16se w16cid w16 w16cex w16sdtdh w16du wp14">
+<w:numbering xmlns:wpc="http://schemas.microsoft.com/office/word/2010/wordprocessingCanvas" xmlns:cx="http://schemas.microsoft.com/office/drawing/2014/chartex" xmlns:cx1="http://schemas.microsoft.com/office/drawing/2015/9/8/chartex" xmlns:cx2="http://schemas.microsoft.com/office/drawing/2015/10/21/chartex" xmlns:cx3="http://schemas.microsoft.com/office/drawing/2016/5/9/chartex" xmlns:cx4="http://schemas.microsoft.com/office/drawing/2016/5/10/chartex" xmlns:cx5="http://schemas.microsoft.com/office/drawing/2016/5/11/chartex" xmlns:cx6="http://schemas.microsoft.com/office/drawing/2016/5/12/chartex" xmlns:cx7="http://schemas.microsoft.com/office/drawing/2016/5/13/chartex" xmlns:cx8="http://schemas.microsoft.com/office/drawing/2016/5/14/chartex" xmlns:mc="http://schemas.openxmlformats.org/markup-compatibility/2006" xmlns:aink="http://schemas.microsoft.com/office/drawing/2016/ink" xmlns:am3d="http://schemas.microsoft.com/office/drawing/2017/model3d" xmlns:o="urn:schemas-microsoft-com:office:office" xmlns:oel="http://schemas.microsoft.com/office/2019/extlst" xmlns:r="http://schemas.openxmlformats.org/officeDocument/2006/relationships" xmlns:m="http://schemas.openxmlformats.org/officeDocument/2006/math" xmlns:v="urn:schemas-microsoft-com:vml" xmlns:wp14="http://schemas.microsoft.com/office/word/2010/wordprocessingDrawing" xmlns:wp="http://schemas.openxmlformats.org/drawingml/2006/wordprocessingDrawing" xmlns:w10="urn:schemas-microsoft-com:office:word" xmlns:w="http://schemas.openxmlformats.org/wordprocessingml/2006/main" xmlns:w14="http://schemas.microsoft.com/office/word/2010/wordml" xmlns:w15="http://schemas.microsoft.com/office/word/2012/wordml" xmlns:w16cex="http://schemas.microsoft.com/office/word/2018/wordml/cex" xmlns:w16cid="http://schemas.microsoft.com/office/word/2016/wordml/cid" xmlns:w16="http://schemas.microsoft.com/office/word/2018/wordml" xmlns:w16du="http://schemas.microsoft.com/office/word/2023/wordml/word16du" xmlns:w16sdtdh="http://schemas.microsoft.com/office/word/2020/wordml/sdtdatahash" xmlns:w16sdtfl="http://schemas.microsoft.com/office/word/2024/wordml/sdtformatlock" xmlns:w16se="http://schemas.microsoft.com/office/word/2015/wordml/symex" xmlns:wpg="http://schemas.microsoft.com/office/word/2010/wordprocessingGroup" xmlns:wpi="http://schemas.microsoft.com/office/word/2010/wordprocessingInk" xmlns:wne="http://schemas.microsoft.com/office/word/2006/wordml" xmlns:wps="http://schemas.microsoft.com/office/word/2010/wordprocessingShape" mc:Ignorable="w14 w15 w16se w16cid w16 w16cex w16sdtdh w16sdtfl w16du wp14">
   <w:abstractNum w:abstractNumId="0" w15:restartNumberingAfterBreak="0">
     <w:nsid w:val="FFFFFF7C"/>
     <w:multiLevelType w:val="singleLevel"/>
@@ -2711,10 +3111,11 @@
   <w:abstractNum w:abstractNumId="9" w15:restartNumberingAfterBreak="0">
     <w:nsid w:val="FFFFFF89"/>
     <w:multiLevelType w:val="singleLevel"/>
-    <w:tmpl w:val="CE16ADB0"/>
+    <w:tmpl w:val="3C8ACFD4"/>
     <w:lvl w:ilvl="0">
       <w:start w:val="1"/>
       <w:numFmt w:val="bullet"/>
+      <w:pStyle w:val="ListBullet"/>
       <w:lvlText w:val="·"/>
       <w:lvlJc w:val="left"/>
       <w:pPr>
@@ -5124,7 +5525,7 @@
 </file>
 
 <file path=word/styles.xml><?xml version="1.0" encoding="utf-8"?>
-<w:styles xmlns:mc="http://schemas.openxmlformats.org/markup-compatibility/2006" xmlns:r="http://schemas.openxmlformats.org/officeDocument/2006/relationships" xmlns:w="http://schemas.openxmlformats.org/wordprocessingml/2006/main" xmlns:w14="http://schemas.microsoft.com/office/word/2010/wordml" xmlns:w15="http://schemas.microsoft.com/office/word/2012/wordml" xmlns:w16cex="http://schemas.microsoft.com/office/word/2018/wordml/cex" xmlns:w16cid="http://schemas.microsoft.com/office/word/2016/wordml/cid" xmlns:w16="http://schemas.microsoft.com/office/word/2018/wordml" xmlns:w16du="http://schemas.microsoft.com/office/word/2023/wordml/word16du" xmlns:w16sdtdh="http://schemas.microsoft.com/office/word/2020/wordml/sdtdatahash" xmlns:w16se="http://schemas.microsoft.com/office/word/2015/wordml/symex" mc:Ignorable="w14 w15 w16se w16cid w16 w16cex w16sdtdh w16du">
+<w:styles xmlns:mc="http://schemas.openxmlformats.org/markup-compatibility/2006" xmlns:r="http://schemas.openxmlformats.org/officeDocument/2006/relationships" xmlns:w="http://schemas.openxmlformats.org/wordprocessingml/2006/main" xmlns:w14="http://schemas.microsoft.com/office/word/2010/wordml" xmlns:w15="http://schemas.microsoft.com/office/word/2012/wordml" xmlns:w16cex="http://schemas.microsoft.com/office/word/2018/wordml/cex" xmlns:w16cid="http://schemas.microsoft.com/office/word/2016/wordml/cid" xmlns:w16="http://schemas.microsoft.com/office/word/2018/wordml" xmlns:w16du="http://schemas.microsoft.com/office/word/2023/wordml/word16du" xmlns:w16sdtdh="http://schemas.microsoft.com/office/word/2020/wordml/sdtdatahash" xmlns:w16sdtfl="http://schemas.microsoft.com/office/word/2024/wordml/sdtformatlock" xmlns:w16se="http://schemas.microsoft.com/office/word/2015/wordml/symex" mc:Ignorable="w14 w15 w16se w16cid w16 w16cex w16sdtdh w16sdtfl w16du">
   <w:docDefaults>
     <w:rPrDefault>
       <w:rPr>

</xml_diff>